<commit_message>
Add more details of room management
</commit_message>
<xml_diff>
--- a/Piyaboot/SRS.docx
+++ b/Piyaboot/SRS.docx
@@ -385,14 +385,7 @@
                           <w:rFonts w:hint="cs"/>
                           <w:cs/>
                         </w:rPr>
-                        <w:t>หมวดเพิ่มข้อมูล</w:t>
-                      </w:r>
-                      <w:r>
-                        <w:rPr>
-                          <w:rFonts w:hint="cs"/>
-                          <w:cs/>
-                        </w:rPr>
-                        <w:t>ห้องพัก</w:t>
+                        <w:t>หมวดเพิ่มข้อมูลห้องพัก</w:t>
                       </w:r>
                     </w:p>
                   </w:txbxContent>
@@ -868,11 +861,7 @@
           </mc:Choice>
           <mc:Fallback>
             <w:pict>
-              <v:shapetype w14:anchorId="1BAA2C72" id="_x0000_t202" coordsize="21600,21600" o:spt="202" path="m0,0l0,21600,21600,21600,21600,0xe">
-                <v:stroke joinstyle="miter"/>
-                <v:path gradientshapeok="t" o:connecttype="rect"/>
-              </v:shapetype>
-              <v:shape id="Text Box 16" o:spid="_x0000_s1027" type="#_x0000_t202" style="position:absolute;left:0;text-align:left;margin-left:260pt;margin-top:10.7pt;width:122.05pt;height:31.8pt;z-index:251662336;visibility:visible;mso-wrap-style:square;mso-width-percent:0;mso-height-percent:200;mso-wrap-distance-left:9pt;mso-wrap-distance-top:3.6pt;mso-wrap-distance-right:9pt;mso-wrap-distance-bottom:3.6pt;mso-position-horizontal:absolute;mso-position-horizontal-relative:text;mso-position-vertical:absolute;mso-position-vertical-relative:text;mso-width-percent:0;mso-height-percent:200;mso-width-relative:margin;mso-height-relative:margin;v-text-anchor:top" o:gfxdata="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" fillcolor="#ed7d31" strokecolor="#f2f2f2" strokeweight="3pt">
+              <v:shape w14:anchorId="1BAA2C72" id="Text Box 16" o:spid="_x0000_s1027" type="#_x0000_t202" style="position:absolute;left:0;text-align:left;margin-left:260pt;margin-top:10.7pt;width:122.05pt;height:31.8pt;z-index:251662336;visibility:visible;mso-wrap-style:square;mso-width-percent:0;mso-height-percent:200;mso-wrap-distance-left:9pt;mso-wrap-distance-top:3.6pt;mso-wrap-distance-right:9pt;mso-wrap-distance-bottom:3.6pt;mso-position-horizontal:absolute;mso-position-horizontal-relative:text;mso-position-vertical:absolute;mso-position-vertical-relative:text;mso-width-percent:0;mso-height-percent:200;mso-width-relative:margin;mso-height-relative:margin;v-text-anchor:top" o:gfxdata="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" fillcolor="#ed7d31" strokecolor="#f2f2f2" strokeweight="3pt">
                 <v:shadow on="t" color="#823b0b" opacity=".5" offset="1pt"/>
                 <v:textbox style="mso-fit-shape-to-text:t">
                   <w:txbxContent>
@@ -990,7 +979,7 @@
           </mc:Choice>
           <mc:Fallback>
             <w:pict>
-              <v:shape w14:anchorId="6DA5881D" id="Text Box 6" o:spid="_x0000_s1029" type="#_x0000_t202" style="position:absolute;left:0;text-align:left;margin-left:127.5pt;margin-top:5.45pt;width:55.05pt;height:31.8pt;z-index:251664384;visibility:visible;mso-wrap-style:square;mso-width-percent:0;mso-height-percent:200;mso-wrap-distance-left:9pt;mso-wrap-distance-top:3.6pt;mso-wrap-distance-right:9pt;mso-wrap-distance-bottom:3.6pt;mso-position-horizontal:absolute;mso-position-horizontal-relative:text;mso-position-vertical:absolute;mso-position-vertical-relative:text;mso-width-percent:0;mso-height-percent:200;mso-width-relative:margin;mso-height-relative:margin;v-text-anchor:top" o:gfxdata="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" fillcolor="#70ad47" strokecolor="#f2f2f2" strokeweight="3pt">
+              <v:shape w14:anchorId="6DA5881D" id="Text Box 6" o:spid="_x0000_s1028" type="#_x0000_t202" style="position:absolute;left:0;text-align:left;margin-left:127.5pt;margin-top:5.45pt;width:55.05pt;height:31.8pt;z-index:251664384;visibility:visible;mso-wrap-style:square;mso-width-percent:0;mso-height-percent:200;mso-wrap-distance-left:9pt;mso-wrap-distance-top:3.6pt;mso-wrap-distance-right:9pt;mso-wrap-distance-bottom:3.6pt;mso-position-horizontal:absolute;mso-position-horizontal-relative:text;mso-position-vertical:absolute;mso-position-vertical-relative:text;mso-width-percent:0;mso-height-percent:200;mso-width-relative:margin;mso-height-relative:margin;v-text-anchor:top" o:gfxdata="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" fillcolor="#70ad47" strokecolor="#f2f2f2" strokeweight="3pt">
                 <v:shadow on="t" color="#375623" opacity=".5" offset="1pt"/>
                 <v:textbox style="mso-fit-shape-to-text:t">
                   <w:txbxContent>
@@ -3425,11 +3414,9 @@
                               <w:pPr>
                                 <w:jc w:val="center"/>
                               </w:pPr>
-                              <w:proofErr w:type="spellStart"/>
                               <w:r>
                                 <w:t>tyi</w:t>
                               </w:r>
-                              <w:proofErr w:type="spellEnd"/>
                             </w:p>
                           </w:txbxContent>
                         </wps:txbx>
@@ -3452,6 +3439,10 @@
           <mc:Fallback>
             <w:pict>
               <v:group w14:anchorId="5017C8EC" id="Group 35" o:spid="_x0000_s1033" style="position:absolute;margin-left:58pt;margin-top:13.25pt;width:209.25pt;height:72.2pt;z-index:251672576" coordorigin="2565,3438" coordsize="4185,1281" o:gfxdata="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">
+                <v:shapetype id="_x0000_t32" coordsize="21600,21600" o:spt="32" o:oned="t" path="m0,0l21600,21600e" filled="f">
+                  <v:path arrowok="t" fillok="f" o:connecttype="none"/>
+                  <o:lock v:ext="edit" shapetype="t"/>
+                </v:shapetype>
                 <v:shape id="AutoShape 25" o:spid="_x0000_s1034" type="#_x0000_t32" style="position:absolute;left:2565;top:4080;width:990;height:0;visibility:visible;mso-wrap-style:square" o:connectortype="straight" o:gfxdata="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"/>
                 <v:oval id="Oval 26" o:spid="_x0000_s1035" style="position:absolute;left:3555;top:3438;width:3195;height:1281;visibility:visible;mso-wrap-style:square;v-text-anchor:top" o:gfxdata="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">
                   <v:textbox>
@@ -3473,11 +3464,9 @@
                         <w:pPr>
                           <w:jc w:val="center"/>
                         </w:pPr>
-                        <w:proofErr w:type="spellStart"/>
                         <w:r>
                           <w:t>tyi</w:t>
                         </w:r>
-                        <w:proofErr w:type="spellEnd"/>
                       </w:p>
                     </w:txbxContent>
                   </v:textbox>
@@ -4113,7 +4102,6 @@
         </w:rPr>
         <w:t>: [</w:t>
       </w:r>
-      <w:proofErr w:type="spellStart"/>
       <w:r>
         <w:rPr>
           <w:rFonts w:ascii="TH Sarabun New" w:hAnsi="TH Sarabun New" w:cs="TH Sarabun New"/>
@@ -4123,19 +4111,7 @@
           <w:sz w:val="32"/>
           <w:szCs w:val="32"/>
         </w:rPr>
-        <w:t>RoftSoft</w:t>
-      </w:r>
-      <w:proofErr w:type="spellEnd"/>
-      <w:r>
-        <w:rPr>
-          <w:rFonts w:ascii="TH Sarabun New" w:hAnsi="TH Sarabun New" w:cs="TH Sarabun New"/>
-          <w:b/>
-          <w:bCs/>
-          <w:color w:val="FF0000"/>
-          <w:sz w:val="32"/>
-          <w:szCs w:val="32"/>
-        </w:rPr>
-        <w:t xml:space="preserve"> System</w:t>
+        <w:t>RoftSoft System</w:t>
       </w:r>
       <w:r>
         <w:rPr>
@@ -5200,7 +5176,6 @@
         </w:rPr>
         <w:t>: [</w:t>
       </w:r>
-      <w:proofErr w:type="spellStart"/>
       <w:r>
         <w:rPr>
           <w:rFonts w:ascii="TH Sarabun New" w:hAnsi="TH Sarabun New" w:cs="TH Sarabun New"/>
@@ -5210,19 +5185,7 @@
           <w:sz w:val="32"/>
           <w:szCs w:val="32"/>
         </w:rPr>
-        <w:t>RoftSoft</w:t>
-      </w:r>
-      <w:proofErr w:type="spellEnd"/>
-      <w:r>
-        <w:rPr>
-          <w:rFonts w:ascii="TH Sarabun New" w:hAnsi="TH Sarabun New" w:cs="TH Sarabun New"/>
-          <w:b/>
-          <w:bCs/>
-          <w:color w:val="FF0000"/>
-          <w:sz w:val="32"/>
-          <w:szCs w:val="32"/>
-        </w:rPr>
-        <w:t xml:space="preserve"> System</w:t>
+        <w:t>RoftSoft System</w:t>
       </w:r>
       <w:r>
         <w:rPr>
@@ -6350,7 +6313,6 @@
         </w:rPr>
         <w:t>: [</w:t>
       </w:r>
-      <w:proofErr w:type="spellStart"/>
       <w:r>
         <w:rPr>
           <w:rFonts w:ascii="TH Sarabun New" w:hAnsi="TH Sarabun New" w:cs="TH Sarabun New"/>
@@ -6360,19 +6322,7 @@
           <w:sz w:val="32"/>
           <w:szCs w:val="32"/>
         </w:rPr>
-        <w:t>RoftSoft</w:t>
-      </w:r>
-      <w:proofErr w:type="spellEnd"/>
-      <w:r>
-        <w:rPr>
-          <w:rFonts w:ascii="TH Sarabun New" w:hAnsi="TH Sarabun New" w:cs="TH Sarabun New"/>
-          <w:b/>
-          <w:bCs/>
-          <w:color w:val="FF0000"/>
-          <w:sz w:val="32"/>
-          <w:szCs w:val="32"/>
-        </w:rPr>
-        <w:t xml:space="preserve"> System</w:t>
+        <w:t>RoftSoft System</w:t>
       </w:r>
       <w:r>
         <w:rPr>
@@ -7466,7 +7416,6 @@
         </w:rPr>
         <w:t>: [</w:t>
       </w:r>
-      <w:proofErr w:type="spellStart"/>
       <w:r>
         <w:rPr>
           <w:rFonts w:ascii="TH Sarabun New" w:hAnsi="TH Sarabun New" w:cs="TH Sarabun New"/>
@@ -7476,19 +7425,7 @@
           <w:sz w:val="32"/>
           <w:szCs w:val="32"/>
         </w:rPr>
-        <w:t>RoftSoft</w:t>
-      </w:r>
-      <w:proofErr w:type="spellEnd"/>
-      <w:r>
-        <w:rPr>
-          <w:rFonts w:ascii="TH Sarabun New" w:hAnsi="TH Sarabun New" w:cs="TH Sarabun New"/>
-          <w:b/>
-          <w:bCs/>
-          <w:color w:val="FF0000"/>
-          <w:sz w:val="32"/>
-          <w:szCs w:val="32"/>
-        </w:rPr>
-        <w:t xml:space="preserve"> System</w:t>
+        <w:t>RoftSoft System</w:t>
       </w:r>
       <w:r>
         <w:rPr>
@@ -7699,16 +7636,7 @@
                 <w:sz w:val="32"/>
                 <w:szCs w:val="32"/>
               </w:rPr>
-              <w:t xml:space="preserve">Use Case </w:t>
-            </w:r>
-            <w:proofErr w:type="gramStart"/>
-            <w:r>
-              <w:rPr>
-                <w:rFonts w:ascii="TH Sarabun New" w:hAnsi="TH Sarabun New" w:cs="TH Sarabun New"/>
-                <w:sz w:val="32"/>
-                <w:szCs w:val="32"/>
-              </w:rPr>
-              <w:t>Name</w:t>
+              <w:t>Use Case Name</w:t>
             </w:r>
             <w:r>
               <w:rPr>
@@ -7719,7 +7647,6 @@
               </w:rPr>
               <w:t>::</w:t>
             </w:r>
-            <w:proofErr w:type="gramEnd"/>
           </w:p>
         </w:tc>
         <w:tc>
@@ -7741,35 +7668,16 @@
                 <w:sz w:val="32"/>
                 <w:szCs w:val="32"/>
               </w:rPr>
-              <w:t xml:space="preserve">Add a new </w:t>
-            </w:r>
-            <w:proofErr w:type="gramStart"/>
-            <w:r>
-              <w:rPr>
-                <w:rFonts w:ascii="TH Sarabun New" w:hAnsi="TH Sarabun New" w:cs="TH Sarabun New"/>
-                <w:sz w:val="32"/>
-                <w:szCs w:val="32"/>
-              </w:rPr>
-              <w:t>room</w:t>
-            </w:r>
-            <w:r>
-              <w:rPr>
-                <w:rFonts w:ascii="TH Sarabun New" w:hAnsi="TH Sarabun New" w:cs="TH Sarabun New"/>
-                <w:sz w:val="32"/>
-                <w:szCs w:val="32"/>
-                <w:cs/>
-              </w:rPr>
-              <w:t>::</w:t>
-            </w:r>
-            <w:proofErr w:type="gramEnd"/>
-            <w:r>
-              <w:rPr>
-                <w:rFonts w:ascii="TH Sarabun New" w:hAnsi="TH Sarabun New" w:cs="TH Sarabun New"/>
-                <w:sz w:val="32"/>
-                <w:szCs w:val="32"/>
-                <w:cs/>
-              </w:rPr>
-              <w:t xml:space="preserve"> </w:t>
+              <w:t>Add a new room</w:t>
+            </w:r>
+            <w:r>
+              <w:rPr>
+                <w:rFonts w:ascii="TH Sarabun New" w:hAnsi="TH Sarabun New" w:cs="TH Sarabun New"/>
+                <w:sz w:val="32"/>
+                <w:szCs w:val="32"/>
+                <w:cs/>
+              </w:rPr>
+              <w:t xml:space="preserve">:: </w:t>
             </w:r>
             <w:r>
               <w:rPr>
@@ -7810,16 +7718,7 @@
                 <w:sz w:val="32"/>
                 <w:szCs w:val="32"/>
               </w:rPr>
-              <w:t xml:space="preserve">Requirement </w:t>
-            </w:r>
-            <w:proofErr w:type="gramStart"/>
-            <w:r>
-              <w:rPr>
-                <w:rFonts w:ascii="TH Sarabun New" w:hAnsi="TH Sarabun New" w:cs="TH Sarabun New"/>
-                <w:sz w:val="32"/>
-                <w:szCs w:val="32"/>
-              </w:rPr>
-              <w:t>ID</w:t>
+              <w:t>Requirement ID</w:t>
             </w:r>
             <w:r>
               <w:rPr>
@@ -7830,7 +7729,6 @@
               </w:rPr>
               <w:t>::</w:t>
             </w:r>
-            <w:proofErr w:type="gramEnd"/>
           </w:p>
         </w:tc>
         <w:tc>
@@ -7906,7 +7804,6 @@
                 <w:szCs w:val="32"/>
               </w:rPr>
             </w:pPr>
-            <w:proofErr w:type="gramStart"/>
             <w:r>
               <w:rPr>
                 <w:rFonts w:ascii="TH Sarabun New" w:hAnsi="TH Sarabun New" w:cs="TH Sarabun New"/>
@@ -7926,7 +7823,6 @@
               </w:rPr>
               <w:t>::</w:t>
             </w:r>
-            <w:proofErr w:type="gramEnd"/>
           </w:p>
         </w:tc>
         <w:tc>
@@ -7962,7 +7858,6 @@
               </w:rPr>
               <w:t>: [</w:t>
             </w:r>
-            <w:proofErr w:type="spellStart"/>
             <w:r>
               <w:rPr>
                 <w:rFonts w:ascii="TH Sarabun New" w:hAnsi="TH Sarabun New" w:cs="TH Sarabun New"/>
@@ -7970,17 +7865,17 @@
                 <w:sz w:val="32"/>
                 <w:szCs w:val="32"/>
               </w:rPr>
-              <w:t>RoftSoft</w:t>
-            </w:r>
-            <w:proofErr w:type="spellEnd"/>
+              <w:t>RoftSoft System</w:t>
+            </w:r>
             <w:r>
               <w:rPr>
                 <w:rFonts w:ascii="TH Sarabun New" w:hAnsi="TH Sarabun New" w:cs="TH Sarabun New"/>
                 <w:color w:val="FF0000"/>
                 <w:sz w:val="32"/>
                 <w:szCs w:val="32"/>
-              </w:rPr>
-              <w:t xml:space="preserve"> System</w:t>
+                <w:cs/>
+              </w:rPr>
+              <w:t>-</w:t>
             </w:r>
             <w:r>
               <w:rPr>
@@ -7988,9 +7883,8 @@
                 <w:color w:val="FF0000"/>
                 <w:sz w:val="32"/>
                 <w:szCs w:val="32"/>
-                <w:cs/>
-              </w:rPr>
-              <w:t>-</w:t>
+              </w:rPr>
+              <w:t>SRS</w:t>
             </w:r>
             <w:r>
               <w:rPr>
@@ -7998,8 +7892,9 @@
                 <w:color w:val="FF0000"/>
                 <w:sz w:val="32"/>
                 <w:szCs w:val="32"/>
-              </w:rPr>
-              <w:t>SRS</w:t>
+                <w:cs/>
+              </w:rPr>
+              <w:t>]/</w:t>
             </w:r>
             <w:r>
               <w:rPr>
@@ -8007,33 +7902,28 @@
                 <w:color w:val="FF0000"/>
                 <w:sz w:val="32"/>
                 <w:szCs w:val="32"/>
-                <w:cs/>
-              </w:rPr>
-              <w:t>]/</w:t>
-            </w:r>
-            <w:proofErr w:type="spellStart"/>
-            <w:proofErr w:type="gramStart"/>
+              </w:rPr>
+              <w:t>UseCase</w:t>
+            </w:r>
             <w:r>
               <w:rPr>
                 <w:rFonts w:ascii="TH Sarabun New" w:hAnsi="TH Sarabun New" w:cs="TH Sarabun New"/>
                 <w:color w:val="FF0000"/>
                 <w:sz w:val="32"/>
                 <w:szCs w:val="32"/>
-              </w:rPr>
-              <w:t>UseCase</w:t>
-            </w:r>
-            <w:proofErr w:type="spellEnd"/>
+                <w:cs/>
+              </w:rPr>
+              <w:t>::</w:t>
+            </w:r>
             <w:r>
               <w:rPr>
                 <w:rFonts w:ascii="TH Sarabun New" w:hAnsi="TH Sarabun New" w:cs="TH Sarabun New"/>
                 <w:color w:val="FF0000"/>
                 <w:sz w:val="32"/>
                 <w:szCs w:val="32"/>
-                <w:cs/>
-              </w:rPr>
-              <w:t>::</w:t>
-            </w:r>
-            <w:proofErr w:type="gramEnd"/>
+              </w:rPr>
+              <w:t>UC2</w:t>
+            </w:r>
             <w:r>
               <w:rPr>
                 <w:rFonts w:ascii="TH Sarabun New" w:hAnsi="TH Sarabun New" w:cs="TH Sarabun New"/>
@@ -8041,7 +7931,7 @@
                 <w:sz w:val="32"/>
                 <w:szCs w:val="32"/>
               </w:rPr>
-              <w:t>UC2</w:t>
+              <w:t>10</w:t>
             </w:r>
             <w:r>
               <w:rPr>
@@ -8049,8 +7939,9 @@
                 <w:color w:val="FF0000"/>
                 <w:sz w:val="32"/>
                 <w:szCs w:val="32"/>
-              </w:rPr>
-              <w:t>10</w:t>
+                <w:cs/>
+              </w:rPr>
+              <w:t>/</w:t>
             </w:r>
             <w:r>
               <w:rPr>
@@ -8058,21 +7949,9 @@
                 <w:color w:val="FF0000"/>
                 <w:sz w:val="32"/>
                 <w:szCs w:val="32"/>
-                <w:cs/>
-              </w:rPr>
-              <w:t>/</w:t>
-            </w:r>
-            <w:proofErr w:type="spellStart"/>
-            <w:r>
-              <w:rPr>
-                <w:rFonts w:ascii="TH Sarabun New" w:hAnsi="TH Sarabun New" w:cs="TH Sarabun New"/>
-                <w:color w:val="FF0000"/>
-                <w:sz w:val="32"/>
-                <w:szCs w:val="32"/>
               </w:rPr>
               <w:t>pg</w:t>
             </w:r>
-            <w:proofErr w:type="spellEnd"/>
             <w:r>
               <w:rPr>
                 <w:rFonts w:ascii="TH Sarabun New" w:hAnsi="TH Sarabun New" w:cs="TH Sarabun New"/>
@@ -8100,7 +7979,6 @@
                 <w:szCs w:val="32"/>
               </w:rPr>
             </w:pPr>
-            <w:proofErr w:type="gramStart"/>
             <w:r>
               <w:rPr>
                 <w:rFonts w:ascii="TH Sarabun New" w:hAnsi="TH Sarabun New" w:cs="TH Sarabun New"/>
@@ -8118,7 +7996,6 @@
               </w:rPr>
               <w:t>::</w:t>
             </w:r>
-            <w:proofErr w:type="gramEnd"/>
           </w:p>
         </w:tc>
         <w:tc>
@@ -8160,7 +8037,6 @@
                 <w:szCs w:val="32"/>
               </w:rPr>
             </w:pPr>
-            <w:proofErr w:type="gramStart"/>
             <w:r>
               <w:rPr>
                 <w:rFonts w:ascii="TH Sarabun New" w:hAnsi="TH Sarabun New" w:cs="TH Sarabun New"/>
@@ -8178,7 +8054,6 @@
               </w:rPr>
               <w:t>::</w:t>
             </w:r>
-            <w:proofErr w:type="gramEnd"/>
           </w:p>
         </w:tc>
         <w:tc>
@@ -8219,7 +8094,6 @@
                 <w:szCs w:val="32"/>
               </w:rPr>
             </w:pPr>
-            <w:proofErr w:type="gramStart"/>
             <w:r>
               <w:rPr>
                 <w:rFonts w:ascii="TH Sarabun New" w:hAnsi="TH Sarabun New" w:cs="TH Sarabun New"/>
@@ -8237,7 +8111,6 @@
               </w:rPr>
               <w:t>::</w:t>
             </w:r>
-            <w:proofErr w:type="gramEnd"/>
           </w:p>
         </w:tc>
         <w:tc>
@@ -8401,7 +8274,6 @@
               </w:rPr>
               <w:t>-</w:t>
             </w:r>
-            <w:proofErr w:type="gramStart"/>
             <w:r>
               <w:rPr>
                 <w:rFonts w:ascii="TH Sarabun New" w:hAnsi="TH Sarabun New" w:cs="TH Sarabun New"/>
@@ -8419,7 +8291,6 @@
               </w:rPr>
               <w:t>::</w:t>
             </w:r>
-            <w:proofErr w:type="gramEnd"/>
           </w:p>
         </w:tc>
         <w:tc>
@@ -8489,16 +8360,7 @@
                 <w:sz w:val="32"/>
                 <w:szCs w:val="32"/>
               </w:rPr>
-              <w:t xml:space="preserve">Flow of </w:t>
-            </w:r>
-            <w:proofErr w:type="gramStart"/>
-            <w:r>
-              <w:rPr>
-                <w:rFonts w:ascii="TH Sarabun New" w:hAnsi="TH Sarabun New" w:cs="TH Sarabun New"/>
-                <w:sz w:val="32"/>
-                <w:szCs w:val="32"/>
-              </w:rPr>
-              <w:t>Events</w:t>
+              <w:t>Flow of Events</w:t>
             </w:r>
             <w:r>
               <w:rPr>
@@ -8509,7 +8371,6 @@
               </w:rPr>
               <w:t>::</w:t>
             </w:r>
-            <w:proofErr w:type="gramEnd"/>
           </w:p>
         </w:tc>
         <w:tc>
@@ -8810,16 +8671,7 @@
                 <w:sz w:val="32"/>
                 <w:szCs w:val="32"/>
               </w:rPr>
-              <w:t xml:space="preserve">Alternative of </w:t>
-            </w:r>
-            <w:proofErr w:type="gramStart"/>
-            <w:r>
-              <w:rPr>
-                <w:rFonts w:ascii="TH Sarabun New" w:hAnsi="TH Sarabun New" w:cs="TH Sarabun New"/>
-                <w:sz w:val="32"/>
-                <w:szCs w:val="32"/>
-              </w:rPr>
-              <w:t>Events</w:t>
+              <w:t>Alternative of Events</w:t>
             </w:r>
             <w:r>
               <w:rPr>
@@ -8830,7 +8682,6 @@
               </w:rPr>
               <w:t>::</w:t>
             </w:r>
-            <w:proofErr w:type="gramEnd"/>
           </w:p>
         </w:tc>
         <w:tc>
@@ -8947,16 +8798,7 @@
                 <w:sz w:val="32"/>
                 <w:szCs w:val="32"/>
               </w:rPr>
-              <w:t xml:space="preserve">Exception Flow of </w:t>
-            </w:r>
-            <w:proofErr w:type="gramStart"/>
-            <w:r>
-              <w:rPr>
-                <w:rFonts w:ascii="TH Sarabun New" w:hAnsi="TH Sarabun New" w:cs="TH Sarabun New"/>
-                <w:sz w:val="32"/>
-                <w:szCs w:val="32"/>
-              </w:rPr>
-              <w:t>Events</w:t>
+              <w:t>Exception Flow of Events</w:t>
             </w:r>
             <w:r>
               <w:rPr>
@@ -8967,7 +8809,6 @@
               </w:rPr>
               <w:t>::</w:t>
             </w:r>
-            <w:proofErr w:type="gramEnd"/>
           </w:p>
         </w:tc>
         <w:tc>
@@ -9028,16 +8869,7 @@
                 <w:sz w:val="32"/>
                 <w:szCs w:val="32"/>
               </w:rPr>
-              <w:t xml:space="preserve">UI </w:t>
-            </w:r>
-            <w:proofErr w:type="gramStart"/>
-            <w:r>
-              <w:rPr>
-                <w:rFonts w:ascii="TH Sarabun New" w:hAnsi="TH Sarabun New" w:cs="TH Sarabun New"/>
-                <w:sz w:val="32"/>
-                <w:szCs w:val="32"/>
-              </w:rPr>
-              <w:t>Xref</w:t>
+              <w:t>UI Xref</w:t>
             </w:r>
             <w:r>
               <w:rPr>
@@ -9048,7 +8880,6 @@
               </w:rPr>
               <w:t>::</w:t>
             </w:r>
-            <w:proofErr w:type="gramEnd"/>
           </w:p>
         </w:tc>
         <w:tc>
@@ -9093,7 +8924,6 @@
                 <w:szCs w:val="32"/>
               </w:rPr>
             </w:pPr>
-            <w:proofErr w:type="gramStart"/>
             <w:r>
               <w:rPr>
                 <w:rFonts w:ascii="TH Sarabun New" w:hAnsi="TH Sarabun New" w:cs="TH Sarabun New"/>
@@ -9111,7 +8941,6 @@
               </w:rPr>
               <w:t>::</w:t>
             </w:r>
-            <w:proofErr w:type="gramEnd"/>
           </w:p>
         </w:tc>
         <w:tc>
@@ -9302,16 +9131,7 @@
                 <w:sz w:val="32"/>
                 <w:szCs w:val="32"/>
               </w:rPr>
-              <w:t xml:space="preserve">Use Case </w:t>
-            </w:r>
-            <w:proofErr w:type="gramStart"/>
-            <w:r>
-              <w:rPr>
-                <w:rFonts w:ascii="TH Sarabun New" w:hAnsi="TH Sarabun New" w:cs="TH Sarabun New"/>
-                <w:sz w:val="32"/>
-                <w:szCs w:val="32"/>
-              </w:rPr>
-              <w:t>Name</w:t>
+              <w:t>Use Case Name</w:t>
             </w:r>
             <w:r>
               <w:rPr>
@@ -9322,7 +9142,6 @@
               </w:rPr>
               <w:t>::</w:t>
             </w:r>
-            <w:proofErr w:type="gramEnd"/>
           </w:p>
         </w:tc>
         <w:tc>
@@ -9344,35 +9163,16 @@
                 <w:sz w:val="32"/>
                 <w:szCs w:val="32"/>
               </w:rPr>
-              <w:t xml:space="preserve">Add a new </w:t>
-            </w:r>
-            <w:proofErr w:type="gramStart"/>
-            <w:r>
-              <w:rPr>
-                <w:rFonts w:ascii="TH Sarabun New" w:hAnsi="TH Sarabun New" w:cs="TH Sarabun New"/>
-                <w:sz w:val="32"/>
-                <w:szCs w:val="32"/>
-              </w:rPr>
-              <w:t>building</w:t>
-            </w:r>
-            <w:r>
-              <w:rPr>
-                <w:rFonts w:ascii="TH Sarabun New" w:hAnsi="TH Sarabun New" w:cs="TH Sarabun New"/>
-                <w:sz w:val="32"/>
-                <w:szCs w:val="32"/>
-                <w:cs/>
-              </w:rPr>
-              <w:t>::</w:t>
-            </w:r>
-            <w:proofErr w:type="gramEnd"/>
-            <w:r>
-              <w:rPr>
-                <w:rFonts w:ascii="TH Sarabun New" w:hAnsi="TH Sarabun New" w:cs="TH Sarabun New"/>
-                <w:sz w:val="32"/>
-                <w:szCs w:val="32"/>
-                <w:cs/>
-              </w:rPr>
-              <w:t xml:space="preserve"> </w:t>
+              <w:t>Add a new building</w:t>
+            </w:r>
+            <w:r>
+              <w:rPr>
+                <w:rFonts w:ascii="TH Sarabun New" w:hAnsi="TH Sarabun New" w:cs="TH Sarabun New"/>
+                <w:sz w:val="32"/>
+                <w:szCs w:val="32"/>
+                <w:cs/>
+              </w:rPr>
+              <w:t xml:space="preserve">:: </w:t>
             </w:r>
             <w:r>
               <w:rPr>
@@ -9413,16 +9213,7 @@
                 <w:sz w:val="32"/>
                 <w:szCs w:val="32"/>
               </w:rPr>
-              <w:t xml:space="preserve">Requirement </w:t>
-            </w:r>
-            <w:proofErr w:type="gramStart"/>
-            <w:r>
-              <w:rPr>
-                <w:rFonts w:ascii="TH Sarabun New" w:hAnsi="TH Sarabun New" w:cs="TH Sarabun New"/>
-                <w:sz w:val="32"/>
-                <w:szCs w:val="32"/>
-              </w:rPr>
-              <w:t>ID</w:t>
+              <w:t>Requirement ID</w:t>
             </w:r>
             <w:r>
               <w:rPr>
@@ -9433,7 +9224,6 @@
               </w:rPr>
               <w:t>::</w:t>
             </w:r>
-            <w:proofErr w:type="gramEnd"/>
           </w:p>
         </w:tc>
         <w:tc>
@@ -9509,7 +9299,6 @@
                 <w:szCs w:val="32"/>
               </w:rPr>
             </w:pPr>
-            <w:proofErr w:type="gramStart"/>
             <w:r>
               <w:rPr>
                 <w:rFonts w:ascii="TH Sarabun New" w:hAnsi="TH Sarabun New" w:cs="TH Sarabun New"/>
@@ -9529,7 +9318,6 @@
               </w:rPr>
               <w:t>::</w:t>
             </w:r>
-            <w:proofErr w:type="gramEnd"/>
           </w:p>
         </w:tc>
         <w:tc>
@@ -9565,7 +9353,6 @@
               </w:rPr>
               <w:t>: [</w:t>
             </w:r>
-            <w:proofErr w:type="spellStart"/>
             <w:r>
               <w:rPr>
                 <w:rFonts w:ascii="TH Sarabun New" w:hAnsi="TH Sarabun New" w:cs="TH Sarabun New"/>
@@ -9573,17 +9360,17 @@
                 <w:sz w:val="32"/>
                 <w:szCs w:val="32"/>
               </w:rPr>
-              <w:t>RoftSoft</w:t>
-            </w:r>
-            <w:proofErr w:type="spellEnd"/>
+              <w:t>RoftSoft System</w:t>
+            </w:r>
             <w:r>
               <w:rPr>
                 <w:rFonts w:ascii="TH Sarabun New" w:hAnsi="TH Sarabun New" w:cs="TH Sarabun New"/>
                 <w:color w:val="FF0000"/>
                 <w:sz w:val="32"/>
                 <w:szCs w:val="32"/>
-              </w:rPr>
-              <w:t xml:space="preserve"> System</w:t>
+                <w:cs/>
+              </w:rPr>
+              <w:t>-</w:t>
             </w:r>
             <w:r>
               <w:rPr>
@@ -9591,9 +9378,8 @@
                 <w:color w:val="FF0000"/>
                 <w:sz w:val="32"/>
                 <w:szCs w:val="32"/>
-                <w:cs/>
-              </w:rPr>
-              <w:t>-</w:t>
+              </w:rPr>
+              <w:t>SRS</w:t>
             </w:r>
             <w:r>
               <w:rPr>
@@ -9601,8 +9387,9 @@
                 <w:color w:val="FF0000"/>
                 <w:sz w:val="32"/>
                 <w:szCs w:val="32"/>
-              </w:rPr>
-              <w:t>SRS</w:t>
+                <w:cs/>
+              </w:rPr>
+              <w:t>]/</w:t>
             </w:r>
             <w:r>
               <w:rPr>
@@ -9610,33 +9397,28 @@
                 <w:color w:val="FF0000"/>
                 <w:sz w:val="32"/>
                 <w:szCs w:val="32"/>
-                <w:cs/>
-              </w:rPr>
-              <w:t>]/</w:t>
-            </w:r>
-            <w:proofErr w:type="spellStart"/>
-            <w:proofErr w:type="gramStart"/>
+              </w:rPr>
+              <w:t>UseCase</w:t>
+            </w:r>
             <w:r>
               <w:rPr>
                 <w:rFonts w:ascii="TH Sarabun New" w:hAnsi="TH Sarabun New" w:cs="TH Sarabun New"/>
                 <w:color w:val="FF0000"/>
                 <w:sz w:val="32"/>
                 <w:szCs w:val="32"/>
-              </w:rPr>
-              <w:t>UseCase</w:t>
-            </w:r>
-            <w:proofErr w:type="spellEnd"/>
+                <w:cs/>
+              </w:rPr>
+              <w:t>::</w:t>
+            </w:r>
             <w:r>
               <w:rPr>
                 <w:rFonts w:ascii="TH Sarabun New" w:hAnsi="TH Sarabun New" w:cs="TH Sarabun New"/>
                 <w:color w:val="FF0000"/>
                 <w:sz w:val="32"/>
                 <w:szCs w:val="32"/>
-                <w:cs/>
-              </w:rPr>
-              <w:t>::</w:t>
-            </w:r>
-            <w:proofErr w:type="gramEnd"/>
+              </w:rPr>
+              <w:t>UC22</w:t>
+            </w:r>
             <w:r>
               <w:rPr>
                 <w:rFonts w:ascii="TH Sarabun New" w:hAnsi="TH Sarabun New" w:cs="TH Sarabun New"/>
@@ -9644,7 +9426,7 @@
                 <w:sz w:val="32"/>
                 <w:szCs w:val="32"/>
               </w:rPr>
-              <w:t>UC22</w:t>
+              <w:t>0</w:t>
             </w:r>
             <w:r>
               <w:rPr>
@@ -9652,8 +9434,9 @@
                 <w:color w:val="FF0000"/>
                 <w:sz w:val="32"/>
                 <w:szCs w:val="32"/>
-              </w:rPr>
-              <w:t>0</w:t>
+                <w:cs/>
+              </w:rPr>
+              <w:t>/</w:t>
             </w:r>
             <w:r>
               <w:rPr>
@@ -9661,21 +9444,9 @@
                 <w:color w:val="FF0000"/>
                 <w:sz w:val="32"/>
                 <w:szCs w:val="32"/>
-                <w:cs/>
-              </w:rPr>
-              <w:t>/</w:t>
-            </w:r>
-            <w:proofErr w:type="spellStart"/>
-            <w:r>
-              <w:rPr>
-                <w:rFonts w:ascii="TH Sarabun New" w:hAnsi="TH Sarabun New" w:cs="TH Sarabun New"/>
-                <w:color w:val="FF0000"/>
-                <w:sz w:val="32"/>
-                <w:szCs w:val="32"/>
               </w:rPr>
               <w:t>pg</w:t>
             </w:r>
-            <w:proofErr w:type="spellEnd"/>
             <w:r>
               <w:rPr>
                 <w:rFonts w:ascii="TH Sarabun New" w:hAnsi="TH Sarabun New" w:cs="TH Sarabun New"/>
@@ -9703,7 +9474,6 @@
                 <w:szCs w:val="32"/>
               </w:rPr>
             </w:pPr>
-            <w:proofErr w:type="gramStart"/>
             <w:r>
               <w:rPr>
                 <w:rFonts w:ascii="TH Sarabun New" w:hAnsi="TH Sarabun New" w:cs="TH Sarabun New"/>
@@ -9721,7 +9491,6 @@
               </w:rPr>
               <w:t>::</w:t>
             </w:r>
-            <w:proofErr w:type="gramEnd"/>
           </w:p>
         </w:tc>
         <w:tc>
@@ -9764,7 +9533,6 @@
                 <w:szCs w:val="32"/>
               </w:rPr>
             </w:pPr>
-            <w:proofErr w:type="gramStart"/>
             <w:r>
               <w:rPr>
                 <w:rFonts w:ascii="TH Sarabun New" w:hAnsi="TH Sarabun New" w:cs="TH Sarabun New"/>
@@ -9782,7 +9550,6 @@
               </w:rPr>
               <w:t>::</w:t>
             </w:r>
-            <w:proofErr w:type="gramEnd"/>
           </w:p>
         </w:tc>
         <w:tc>
@@ -9823,7 +9590,6 @@
                 <w:szCs w:val="32"/>
               </w:rPr>
             </w:pPr>
-            <w:proofErr w:type="gramStart"/>
             <w:r>
               <w:rPr>
                 <w:rFonts w:ascii="TH Sarabun New" w:hAnsi="TH Sarabun New" w:cs="TH Sarabun New"/>
@@ -9841,7 +9607,6 @@
               </w:rPr>
               <w:t>::</w:t>
             </w:r>
-            <w:proofErr w:type="gramEnd"/>
           </w:p>
         </w:tc>
         <w:tc>
@@ -10006,7 +9771,6 @@
               </w:rPr>
               <w:t>-</w:t>
             </w:r>
-            <w:proofErr w:type="gramStart"/>
             <w:r>
               <w:rPr>
                 <w:rFonts w:ascii="TH Sarabun New" w:hAnsi="TH Sarabun New" w:cs="TH Sarabun New"/>
@@ -10024,7 +9788,6 @@
               </w:rPr>
               <w:t>::</w:t>
             </w:r>
-            <w:proofErr w:type="gramEnd"/>
           </w:p>
         </w:tc>
         <w:tc>
@@ -10094,16 +9857,7 @@
                 <w:sz w:val="32"/>
                 <w:szCs w:val="32"/>
               </w:rPr>
-              <w:t xml:space="preserve">Flow of </w:t>
-            </w:r>
-            <w:proofErr w:type="gramStart"/>
-            <w:r>
-              <w:rPr>
-                <w:rFonts w:ascii="TH Sarabun New" w:hAnsi="TH Sarabun New" w:cs="TH Sarabun New"/>
-                <w:sz w:val="32"/>
-                <w:szCs w:val="32"/>
-              </w:rPr>
-              <w:t>Events</w:t>
+              <w:t>Flow of Events</w:t>
             </w:r>
             <w:r>
               <w:rPr>
@@ -10114,7 +9868,6 @@
               </w:rPr>
               <w:t>::</w:t>
             </w:r>
-            <w:proofErr w:type="gramEnd"/>
           </w:p>
         </w:tc>
         <w:tc>
@@ -10383,16 +10136,7 @@
                 <w:sz w:val="32"/>
                 <w:szCs w:val="32"/>
               </w:rPr>
-              <w:t xml:space="preserve">Alternative of </w:t>
-            </w:r>
-            <w:proofErr w:type="gramStart"/>
-            <w:r>
-              <w:rPr>
-                <w:rFonts w:ascii="TH Sarabun New" w:hAnsi="TH Sarabun New" w:cs="TH Sarabun New"/>
-                <w:sz w:val="32"/>
-                <w:szCs w:val="32"/>
-              </w:rPr>
-              <w:t>Events</w:t>
+              <w:t>Alternative of Events</w:t>
             </w:r>
             <w:r>
               <w:rPr>
@@ -10403,7 +10147,6 @@
               </w:rPr>
               <w:t>::</w:t>
             </w:r>
-            <w:proofErr w:type="gramEnd"/>
           </w:p>
         </w:tc>
         <w:tc>
@@ -10463,16 +10206,7 @@
                 <w:sz w:val="32"/>
                 <w:szCs w:val="32"/>
               </w:rPr>
-              <w:t xml:space="preserve">Exception Flow of </w:t>
-            </w:r>
-            <w:proofErr w:type="gramStart"/>
-            <w:r>
-              <w:rPr>
-                <w:rFonts w:ascii="TH Sarabun New" w:hAnsi="TH Sarabun New" w:cs="TH Sarabun New"/>
-                <w:sz w:val="32"/>
-                <w:szCs w:val="32"/>
-              </w:rPr>
-              <w:t>Events</w:t>
+              <w:t>Exception Flow of Events</w:t>
             </w:r>
             <w:r>
               <w:rPr>
@@ -10483,7 +10217,6 @@
               </w:rPr>
               <w:t>::</w:t>
             </w:r>
-            <w:proofErr w:type="gramEnd"/>
           </w:p>
         </w:tc>
         <w:tc>
@@ -10618,7 +10351,6 @@
                 <w:szCs w:val="32"/>
               </w:rPr>
             </w:pPr>
-            <w:proofErr w:type="gramStart"/>
             <w:r>
               <w:rPr>
                 <w:rFonts w:ascii="TH Sarabun New" w:hAnsi="TH Sarabun New" w:cs="TH Sarabun New"/>
@@ -10636,7 +10368,6 @@
               </w:rPr>
               <w:t>::</w:t>
             </w:r>
-            <w:proofErr w:type="gramEnd"/>
           </w:p>
         </w:tc>
         <w:tc>
@@ -10792,16 +10523,7 @@
                 <w:sz w:val="32"/>
                 <w:szCs w:val="32"/>
               </w:rPr>
-              <w:t xml:space="preserve">Use Case </w:t>
-            </w:r>
-            <w:proofErr w:type="gramStart"/>
-            <w:r>
-              <w:rPr>
-                <w:rFonts w:ascii="TH Sarabun New" w:hAnsi="TH Sarabun New" w:cs="TH Sarabun New"/>
-                <w:sz w:val="32"/>
-                <w:szCs w:val="32"/>
-              </w:rPr>
-              <w:t>Name</w:t>
+              <w:t>Use Case Name</w:t>
             </w:r>
             <w:r>
               <w:rPr>
@@ -10812,7 +10534,6 @@
               </w:rPr>
               <w:t>::</w:t>
             </w:r>
-            <w:proofErr w:type="gramEnd"/>
           </w:p>
         </w:tc>
         <w:tc>
@@ -10834,35 +10555,16 @@
                 <w:sz w:val="32"/>
                 <w:szCs w:val="32"/>
               </w:rPr>
-              <w:t xml:space="preserve">Delete a </w:t>
-            </w:r>
-            <w:proofErr w:type="gramStart"/>
-            <w:r>
-              <w:rPr>
-                <w:rFonts w:ascii="TH Sarabun New" w:hAnsi="TH Sarabun New" w:cs="TH Sarabun New"/>
-                <w:sz w:val="32"/>
-                <w:szCs w:val="32"/>
-              </w:rPr>
-              <w:t>room</w:t>
-            </w:r>
-            <w:r>
-              <w:rPr>
-                <w:rFonts w:ascii="TH Sarabun New" w:hAnsi="TH Sarabun New" w:cs="TH Sarabun New"/>
-                <w:sz w:val="32"/>
-                <w:szCs w:val="32"/>
-                <w:cs/>
-              </w:rPr>
-              <w:t>::</w:t>
-            </w:r>
-            <w:proofErr w:type="gramEnd"/>
-            <w:r>
-              <w:rPr>
-                <w:rFonts w:ascii="TH Sarabun New" w:hAnsi="TH Sarabun New" w:cs="TH Sarabun New"/>
-                <w:sz w:val="32"/>
-                <w:szCs w:val="32"/>
-                <w:cs/>
-              </w:rPr>
-              <w:t xml:space="preserve"> </w:t>
+              <w:t>Delete a room</w:t>
+            </w:r>
+            <w:r>
+              <w:rPr>
+                <w:rFonts w:ascii="TH Sarabun New" w:hAnsi="TH Sarabun New" w:cs="TH Sarabun New"/>
+                <w:sz w:val="32"/>
+                <w:szCs w:val="32"/>
+                <w:cs/>
+              </w:rPr>
+              <w:t xml:space="preserve">:: </w:t>
             </w:r>
             <w:r>
               <w:rPr>
@@ -10903,16 +10605,7 @@
                 <w:sz w:val="32"/>
                 <w:szCs w:val="32"/>
               </w:rPr>
-              <w:t xml:space="preserve">Requirement </w:t>
-            </w:r>
-            <w:proofErr w:type="gramStart"/>
-            <w:r>
-              <w:rPr>
-                <w:rFonts w:ascii="TH Sarabun New" w:hAnsi="TH Sarabun New" w:cs="TH Sarabun New"/>
-                <w:sz w:val="32"/>
-                <w:szCs w:val="32"/>
-              </w:rPr>
-              <w:t>ID</w:t>
+              <w:t>Requirement ID</w:t>
             </w:r>
             <w:r>
               <w:rPr>
@@ -10923,7 +10616,6 @@
               </w:rPr>
               <w:t>::</w:t>
             </w:r>
-            <w:proofErr w:type="gramEnd"/>
           </w:p>
         </w:tc>
         <w:tc>
@@ -10999,7 +10691,6 @@
                 <w:szCs w:val="32"/>
               </w:rPr>
             </w:pPr>
-            <w:proofErr w:type="gramStart"/>
             <w:r>
               <w:rPr>
                 <w:rFonts w:ascii="TH Sarabun New" w:hAnsi="TH Sarabun New" w:cs="TH Sarabun New"/>
@@ -11019,7 +10710,6 @@
               </w:rPr>
               <w:t>::</w:t>
             </w:r>
-            <w:proofErr w:type="gramEnd"/>
           </w:p>
         </w:tc>
         <w:tc>
@@ -11055,7 +10745,6 @@
               </w:rPr>
               <w:t>: [</w:t>
             </w:r>
-            <w:proofErr w:type="spellStart"/>
             <w:r>
               <w:rPr>
                 <w:rFonts w:ascii="TH Sarabun New" w:hAnsi="TH Sarabun New" w:cs="TH Sarabun New"/>
@@ -11063,17 +10752,17 @@
                 <w:sz w:val="32"/>
                 <w:szCs w:val="32"/>
               </w:rPr>
-              <w:t>RoftSoft</w:t>
-            </w:r>
-            <w:proofErr w:type="spellEnd"/>
+              <w:t>RoftSoft System</w:t>
+            </w:r>
             <w:r>
               <w:rPr>
                 <w:rFonts w:ascii="TH Sarabun New" w:hAnsi="TH Sarabun New" w:cs="TH Sarabun New"/>
                 <w:color w:val="FF0000"/>
                 <w:sz w:val="32"/>
                 <w:szCs w:val="32"/>
-              </w:rPr>
-              <w:t xml:space="preserve"> System</w:t>
+                <w:cs/>
+              </w:rPr>
+              <w:t>-</w:t>
             </w:r>
             <w:r>
               <w:rPr>
@@ -11081,9 +10770,8 @@
                 <w:color w:val="FF0000"/>
                 <w:sz w:val="32"/>
                 <w:szCs w:val="32"/>
-                <w:cs/>
-              </w:rPr>
-              <w:t>-</w:t>
+              </w:rPr>
+              <w:t>SRS</w:t>
             </w:r>
             <w:r>
               <w:rPr>
@@ -11091,8 +10779,9 @@
                 <w:color w:val="FF0000"/>
                 <w:sz w:val="32"/>
                 <w:szCs w:val="32"/>
-              </w:rPr>
-              <w:t>SRS</w:t>
+                <w:cs/>
+              </w:rPr>
+              <w:t>]/</w:t>
             </w:r>
             <w:r>
               <w:rPr>
@@ -11100,33 +10789,28 @@
                 <w:color w:val="FF0000"/>
                 <w:sz w:val="32"/>
                 <w:szCs w:val="32"/>
-                <w:cs/>
-              </w:rPr>
-              <w:t>]/</w:t>
-            </w:r>
-            <w:proofErr w:type="spellStart"/>
-            <w:proofErr w:type="gramStart"/>
+              </w:rPr>
+              <w:t>UseCase</w:t>
+            </w:r>
             <w:r>
               <w:rPr>
                 <w:rFonts w:ascii="TH Sarabun New" w:hAnsi="TH Sarabun New" w:cs="TH Sarabun New"/>
                 <w:color w:val="FF0000"/>
                 <w:sz w:val="32"/>
                 <w:szCs w:val="32"/>
-              </w:rPr>
-              <w:t>UseCase</w:t>
-            </w:r>
-            <w:proofErr w:type="spellEnd"/>
+                <w:cs/>
+              </w:rPr>
+              <w:t>::</w:t>
+            </w:r>
             <w:r>
               <w:rPr>
                 <w:rFonts w:ascii="TH Sarabun New" w:hAnsi="TH Sarabun New" w:cs="TH Sarabun New"/>
                 <w:color w:val="FF0000"/>
                 <w:sz w:val="32"/>
                 <w:szCs w:val="32"/>
-                <w:cs/>
-              </w:rPr>
-              <w:t>::</w:t>
-            </w:r>
-            <w:proofErr w:type="gramEnd"/>
+              </w:rPr>
+              <w:t>UC23</w:t>
+            </w:r>
             <w:r>
               <w:rPr>
                 <w:rFonts w:ascii="TH Sarabun New" w:hAnsi="TH Sarabun New" w:cs="TH Sarabun New"/>
@@ -11134,7 +10818,7 @@
                 <w:sz w:val="32"/>
                 <w:szCs w:val="32"/>
               </w:rPr>
-              <w:t>UC23</w:t>
+              <w:t>0</w:t>
             </w:r>
             <w:r>
               <w:rPr>
@@ -11142,8 +10826,9 @@
                 <w:color w:val="FF0000"/>
                 <w:sz w:val="32"/>
                 <w:szCs w:val="32"/>
-              </w:rPr>
-              <w:t>0</w:t>
+                <w:cs/>
+              </w:rPr>
+              <w:t>/</w:t>
             </w:r>
             <w:r>
               <w:rPr>
@@ -11151,21 +10836,9 @@
                 <w:color w:val="FF0000"/>
                 <w:sz w:val="32"/>
                 <w:szCs w:val="32"/>
-                <w:cs/>
-              </w:rPr>
-              <w:t>/</w:t>
-            </w:r>
-            <w:proofErr w:type="spellStart"/>
-            <w:r>
-              <w:rPr>
-                <w:rFonts w:ascii="TH Sarabun New" w:hAnsi="TH Sarabun New" w:cs="TH Sarabun New"/>
-                <w:color w:val="FF0000"/>
-                <w:sz w:val="32"/>
-                <w:szCs w:val="32"/>
               </w:rPr>
               <w:t>pg</w:t>
             </w:r>
-            <w:proofErr w:type="spellEnd"/>
             <w:r>
               <w:rPr>
                 <w:rFonts w:ascii="TH Sarabun New" w:hAnsi="TH Sarabun New" w:cs="TH Sarabun New"/>
@@ -11193,7 +10866,6 @@
                 <w:szCs w:val="32"/>
               </w:rPr>
             </w:pPr>
-            <w:proofErr w:type="gramStart"/>
             <w:r>
               <w:rPr>
                 <w:rFonts w:ascii="TH Sarabun New" w:hAnsi="TH Sarabun New" w:cs="TH Sarabun New"/>
@@ -11211,7 +10883,6 @@
               </w:rPr>
               <w:t>::</w:t>
             </w:r>
-            <w:proofErr w:type="gramEnd"/>
           </w:p>
         </w:tc>
         <w:tc>
@@ -11254,7 +10925,6 @@
                 <w:szCs w:val="32"/>
               </w:rPr>
             </w:pPr>
-            <w:proofErr w:type="gramStart"/>
             <w:r>
               <w:rPr>
                 <w:rFonts w:ascii="TH Sarabun New" w:hAnsi="TH Sarabun New" w:cs="TH Sarabun New"/>
@@ -11272,7 +10942,6 @@
               </w:rPr>
               <w:t>::</w:t>
             </w:r>
-            <w:proofErr w:type="gramEnd"/>
           </w:p>
         </w:tc>
         <w:tc>
@@ -11313,7 +10982,6 @@
                 <w:szCs w:val="32"/>
               </w:rPr>
             </w:pPr>
-            <w:proofErr w:type="gramStart"/>
             <w:r>
               <w:rPr>
                 <w:rFonts w:ascii="TH Sarabun New" w:hAnsi="TH Sarabun New" w:cs="TH Sarabun New"/>
@@ -11331,7 +10999,6 @@
               </w:rPr>
               <w:t>::</w:t>
             </w:r>
-            <w:proofErr w:type="gramEnd"/>
           </w:p>
         </w:tc>
         <w:tc>
@@ -11496,7 +11163,6 @@
               </w:rPr>
               <w:t>-</w:t>
             </w:r>
-            <w:proofErr w:type="gramStart"/>
             <w:r>
               <w:rPr>
                 <w:rFonts w:ascii="TH Sarabun New" w:hAnsi="TH Sarabun New" w:cs="TH Sarabun New"/>
@@ -11514,7 +11180,6 @@
               </w:rPr>
               <w:t>::</w:t>
             </w:r>
-            <w:proofErr w:type="gramEnd"/>
           </w:p>
         </w:tc>
         <w:tc>
@@ -11593,16 +11258,7 @@
                 <w:sz w:val="32"/>
                 <w:szCs w:val="32"/>
               </w:rPr>
-              <w:t xml:space="preserve">Flow of </w:t>
-            </w:r>
-            <w:proofErr w:type="gramStart"/>
-            <w:r>
-              <w:rPr>
-                <w:rFonts w:ascii="TH Sarabun New" w:hAnsi="TH Sarabun New" w:cs="TH Sarabun New"/>
-                <w:sz w:val="32"/>
-                <w:szCs w:val="32"/>
-              </w:rPr>
-              <w:t>Events</w:t>
+              <w:t>Flow of Events</w:t>
             </w:r>
             <w:r>
               <w:rPr>
@@ -11613,7 +11269,6 @@
               </w:rPr>
               <w:t>::</w:t>
             </w:r>
-            <w:proofErr w:type="gramEnd"/>
           </w:p>
         </w:tc>
         <w:tc>
@@ -11850,19 +11505,7 @@
                 <w:szCs w:val="32"/>
                 <w:cs/>
               </w:rPr>
-              <w:t>พนักงานกดปุ่ม “</w:t>
-            </w:r>
-            <w:proofErr w:type="gramStart"/>
-            <w:r>
-              <w:rPr>
-                <w:rFonts w:ascii="TH Sarabun New" w:hAnsi="TH Sarabun New" w:cs="Angsana New" w:hint="cs"/>
-                <w:b/>
-                <w:bCs/>
-                <w:sz w:val="32"/>
-                <w:szCs w:val="32"/>
-                <w:cs/>
-              </w:rPr>
-              <w:t>ลบ”</w:t>
+              <w:t>พนักงานกดปุ่ม “ลบ”</w:t>
             </w:r>
             <w:r>
               <w:rPr>
@@ -11872,18 +11515,7 @@
                 <w:sz w:val="32"/>
                 <w:szCs w:val="32"/>
               </w:rPr>
-              <w:t>[</w:t>
-            </w:r>
-            <w:proofErr w:type="gramEnd"/>
-            <w:r>
-              <w:rPr>
-                <w:rFonts w:ascii="TH Sarabun New" w:hAnsi="TH Sarabun New" w:cs="Angsana New"/>
-                <w:b/>
-                <w:bCs/>
-                <w:sz w:val="32"/>
-                <w:szCs w:val="32"/>
-              </w:rPr>
-              <w:t>E1]</w:t>
+              <w:t>[E1]</w:t>
             </w:r>
           </w:p>
           <w:p>
@@ -11957,16 +11589,7 @@
                 <w:sz w:val="32"/>
                 <w:szCs w:val="32"/>
               </w:rPr>
-              <w:t xml:space="preserve">Alternative of </w:t>
-            </w:r>
-            <w:proofErr w:type="gramStart"/>
-            <w:r>
-              <w:rPr>
-                <w:rFonts w:ascii="TH Sarabun New" w:hAnsi="TH Sarabun New" w:cs="TH Sarabun New"/>
-                <w:sz w:val="32"/>
-                <w:szCs w:val="32"/>
-              </w:rPr>
-              <w:t>Events</w:t>
+              <w:t>Alternative of Events</w:t>
             </w:r>
             <w:r>
               <w:rPr>
@@ -11977,7 +11600,6 @@
               </w:rPr>
               <w:t>::</w:t>
             </w:r>
-            <w:proofErr w:type="gramEnd"/>
           </w:p>
         </w:tc>
         <w:tc>
@@ -12067,16 +11689,7 @@
                 <w:sz w:val="32"/>
                 <w:szCs w:val="32"/>
               </w:rPr>
-              <w:t xml:space="preserve">Exception Flow of </w:t>
-            </w:r>
-            <w:proofErr w:type="gramStart"/>
-            <w:r>
-              <w:rPr>
-                <w:rFonts w:ascii="TH Sarabun New" w:hAnsi="TH Sarabun New" w:cs="TH Sarabun New"/>
-                <w:sz w:val="32"/>
-                <w:szCs w:val="32"/>
-              </w:rPr>
-              <w:t>Events</w:t>
+              <w:t>Exception Flow of Events</w:t>
             </w:r>
             <w:r>
               <w:rPr>
@@ -12087,7 +11700,6 @@
               </w:rPr>
               <w:t>::</w:t>
             </w:r>
-            <w:proofErr w:type="gramEnd"/>
           </w:p>
         </w:tc>
         <w:tc>
@@ -12174,16 +11786,7 @@
                 <w:sz w:val="32"/>
                 <w:szCs w:val="32"/>
               </w:rPr>
-              <w:t xml:space="preserve">UI </w:t>
-            </w:r>
-            <w:proofErr w:type="gramStart"/>
-            <w:r>
-              <w:rPr>
-                <w:rFonts w:ascii="TH Sarabun New" w:hAnsi="TH Sarabun New" w:cs="TH Sarabun New"/>
-                <w:sz w:val="32"/>
-                <w:szCs w:val="32"/>
-              </w:rPr>
-              <w:t>Xref</w:t>
+              <w:t>UI Xref</w:t>
             </w:r>
             <w:r>
               <w:rPr>
@@ -12194,7 +11797,6 @@
               </w:rPr>
               <w:t>::</w:t>
             </w:r>
-            <w:proofErr w:type="gramEnd"/>
           </w:p>
         </w:tc>
         <w:tc>
@@ -12211,7 +11813,6 @@
                 <w:cs/>
               </w:rPr>
             </w:pPr>
-            <w:bookmarkStart w:id="4" w:name="_GoBack"/>
             <w:r>
               <w:rPr>
                 <w:rFonts w:ascii="TH Sarabun New" w:hAnsi="TH Sarabun New" w:cs="TH Sarabun New"/>
@@ -12221,7 +11822,6 @@
               </w:rPr>
               <w:t>[RoomSoft System-SRS]/</w:t>
             </w:r>
-            <w:bookmarkEnd w:id="4"/>
           </w:p>
         </w:tc>
       </w:tr>
@@ -12242,7 +11842,6 @@
                 <w:szCs w:val="32"/>
               </w:rPr>
             </w:pPr>
-            <w:proofErr w:type="gramStart"/>
             <w:r>
               <w:rPr>
                 <w:rFonts w:ascii="TH Sarabun New" w:hAnsi="TH Sarabun New" w:cs="TH Sarabun New"/>
@@ -12260,7 +11859,6 @@
               </w:rPr>
               <w:t>::</w:t>
             </w:r>
-            <w:proofErr w:type="gramEnd"/>
           </w:p>
         </w:tc>
         <w:tc>
@@ -12293,72 +11891,6 @@
     <w:p>
       <w:pPr>
         <w:pStyle w:val="NoSpacing"/>
-        <w:ind w:left="1440"/>
-        <w:rPr>
-          <w:rFonts w:ascii="TH Sarabun New" w:hAnsi="TH Sarabun New" w:cs="TH Sarabun New"/>
-          <w:b/>
-          <w:color w:val="FF0000"/>
-          <w:sz w:val="32"/>
-          <w:szCs w:val="32"/>
-        </w:rPr>
-      </w:pPr>
-    </w:p>
-    <w:p>
-      <w:pPr>
-        <w:pStyle w:val="NoSpacing"/>
-        <w:ind w:left="1440"/>
-        <w:rPr>
-          <w:rFonts w:ascii="TH Sarabun New" w:hAnsi="TH Sarabun New" w:cs="TH Sarabun New"/>
-          <w:b/>
-          <w:color w:val="FF0000"/>
-          <w:sz w:val="32"/>
-          <w:szCs w:val="32"/>
-        </w:rPr>
-      </w:pPr>
-    </w:p>
-    <w:p>
-      <w:pPr>
-        <w:pStyle w:val="NoSpacing"/>
-        <w:ind w:left="1440"/>
-        <w:rPr>
-          <w:rFonts w:ascii="TH Sarabun New" w:hAnsi="TH Sarabun New" w:cs="TH Sarabun New"/>
-          <w:b/>
-          <w:color w:val="FF0000"/>
-          <w:sz w:val="32"/>
-          <w:szCs w:val="32"/>
-        </w:rPr>
-      </w:pPr>
-    </w:p>
-    <w:p>
-      <w:pPr>
-        <w:pStyle w:val="NoSpacing"/>
-        <w:ind w:left="1440"/>
-        <w:rPr>
-          <w:rFonts w:ascii="TH Sarabun New" w:hAnsi="TH Sarabun New" w:cs="TH Sarabun New"/>
-          <w:b/>
-          <w:color w:val="FF0000"/>
-          <w:sz w:val="32"/>
-          <w:szCs w:val="32"/>
-        </w:rPr>
-      </w:pPr>
-    </w:p>
-    <w:p>
-      <w:pPr>
-        <w:pStyle w:val="NoSpacing"/>
-        <w:ind w:left="1440"/>
-        <w:rPr>
-          <w:rFonts w:ascii="TH Sarabun New" w:hAnsi="TH Sarabun New" w:cs="TH Sarabun New"/>
-          <w:b/>
-          <w:color w:val="FF0000"/>
-          <w:sz w:val="32"/>
-          <w:szCs w:val="32"/>
-        </w:rPr>
-      </w:pPr>
-    </w:p>
-    <w:p>
-      <w:pPr>
-        <w:pStyle w:val="NoSpacing"/>
-        <w:ind w:left="1440"/>
         <w:rPr>
           <w:rFonts w:ascii="TH Sarabun New" w:hAnsi="TH Sarabun New" w:cs="TH Sarabun New"/>
           <w:b/>
@@ -12470,16 +12002,7 @@
                 <w:sz w:val="32"/>
                 <w:szCs w:val="32"/>
               </w:rPr>
-              <w:t xml:space="preserve">Use Case </w:t>
-            </w:r>
-            <w:proofErr w:type="gramStart"/>
-            <w:r>
-              <w:rPr>
-                <w:rFonts w:ascii="TH Sarabun New" w:hAnsi="TH Sarabun New" w:cs="TH Sarabun New"/>
-                <w:sz w:val="32"/>
-                <w:szCs w:val="32"/>
-              </w:rPr>
-              <w:t>Name</w:t>
+              <w:t>Use Case Name</w:t>
             </w:r>
             <w:r>
               <w:rPr>
@@ -12490,7 +12013,6 @@
               </w:rPr>
               <w:t>::</w:t>
             </w:r>
-            <w:proofErr w:type="gramEnd"/>
           </w:p>
         </w:tc>
         <w:tc>
@@ -12512,35 +12034,16 @@
                 <w:sz w:val="32"/>
                 <w:szCs w:val="32"/>
               </w:rPr>
-              <w:t xml:space="preserve">Delete a </w:t>
-            </w:r>
-            <w:proofErr w:type="gramStart"/>
-            <w:r>
-              <w:rPr>
-                <w:rFonts w:ascii="TH Sarabun New" w:hAnsi="TH Sarabun New" w:cs="TH Sarabun New"/>
-                <w:sz w:val="32"/>
-                <w:szCs w:val="32"/>
-              </w:rPr>
-              <w:t>building</w:t>
-            </w:r>
-            <w:r>
-              <w:rPr>
-                <w:rFonts w:ascii="TH Sarabun New" w:hAnsi="TH Sarabun New" w:cs="TH Sarabun New"/>
-                <w:sz w:val="32"/>
-                <w:szCs w:val="32"/>
-                <w:cs/>
-              </w:rPr>
-              <w:t>::</w:t>
-            </w:r>
-            <w:proofErr w:type="gramEnd"/>
-            <w:r>
-              <w:rPr>
-                <w:rFonts w:ascii="TH Sarabun New" w:hAnsi="TH Sarabun New" w:cs="TH Sarabun New"/>
-                <w:sz w:val="32"/>
-                <w:szCs w:val="32"/>
-                <w:cs/>
-              </w:rPr>
-              <w:t xml:space="preserve"> </w:t>
+              <w:t>Delete a building</w:t>
+            </w:r>
+            <w:r>
+              <w:rPr>
+                <w:rFonts w:ascii="TH Sarabun New" w:hAnsi="TH Sarabun New" w:cs="TH Sarabun New"/>
+                <w:sz w:val="32"/>
+                <w:szCs w:val="32"/>
+                <w:cs/>
+              </w:rPr>
+              <w:t xml:space="preserve">:: </w:t>
             </w:r>
             <w:r>
               <w:rPr>
@@ -12581,16 +12084,7 @@
                 <w:sz w:val="32"/>
                 <w:szCs w:val="32"/>
               </w:rPr>
-              <w:t xml:space="preserve">Requirement </w:t>
-            </w:r>
-            <w:proofErr w:type="gramStart"/>
-            <w:r>
-              <w:rPr>
-                <w:rFonts w:ascii="TH Sarabun New" w:hAnsi="TH Sarabun New" w:cs="TH Sarabun New"/>
-                <w:sz w:val="32"/>
-                <w:szCs w:val="32"/>
-              </w:rPr>
-              <w:t>ID</w:t>
+              <w:t>Requirement ID</w:t>
             </w:r>
             <w:r>
               <w:rPr>
@@ -12601,7 +12095,6 @@
               </w:rPr>
               <w:t>::</w:t>
             </w:r>
-            <w:proofErr w:type="gramEnd"/>
           </w:p>
         </w:tc>
         <w:tc>
@@ -12677,7 +12170,6 @@
                 <w:szCs w:val="32"/>
               </w:rPr>
             </w:pPr>
-            <w:proofErr w:type="gramStart"/>
             <w:r>
               <w:rPr>
                 <w:rFonts w:ascii="TH Sarabun New" w:hAnsi="TH Sarabun New" w:cs="TH Sarabun New"/>
@@ -12697,7 +12189,6 @@
               </w:rPr>
               <w:t>::</w:t>
             </w:r>
-            <w:proofErr w:type="gramEnd"/>
           </w:p>
         </w:tc>
         <w:tc>
@@ -12733,7 +12224,6 @@
               </w:rPr>
               <w:t>: [</w:t>
             </w:r>
-            <w:proofErr w:type="spellStart"/>
             <w:r>
               <w:rPr>
                 <w:rFonts w:ascii="TH Sarabun New" w:hAnsi="TH Sarabun New" w:cs="TH Sarabun New"/>
@@ -12741,17 +12231,17 @@
                 <w:sz w:val="32"/>
                 <w:szCs w:val="32"/>
               </w:rPr>
-              <w:t>RoftSoft</w:t>
-            </w:r>
-            <w:proofErr w:type="spellEnd"/>
+              <w:t>RoftSoft System</w:t>
+            </w:r>
             <w:r>
               <w:rPr>
                 <w:rFonts w:ascii="TH Sarabun New" w:hAnsi="TH Sarabun New" w:cs="TH Sarabun New"/>
                 <w:color w:val="FF0000"/>
                 <w:sz w:val="32"/>
                 <w:szCs w:val="32"/>
-              </w:rPr>
-              <w:t xml:space="preserve"> System</w:t>
+                <w:cs/>
+              </w:rPr>
+              <w:t>-</w:t>
             </w:r>
             <w:r>
               <w:rPr>
@@ -12759,9 +12249,8 @@
                 <w:color w:val="FF0000"/>
                 <w:sz w:val="32"/>
                 <w:szCs w:val="32"/>
-                <w:cs/>
-              </w:rPr>
-              <w:t>-</w:t>
+              </w:rPr>
+              <w:t>SRS</w:t>
             </w:r>
             <w:r>
               <w:rPr>
@@ -12769,8 +12258,9 @@
                 <w:color w:val="FF0000"/>
                 <w:sz w:val="32"/>
                 <w:szCs w:val="32"/>
-              </w:rPr>
-              <w:t>SRS</w:t>
+                <w:cs/>
+              </w:rPr>
+              <w:t>]/</w:t>
             </w:r>
             <w:r>
               <w:rPr>
@@ -12778,33 +12268,28 @@
                 <w:color w:val="FF0000"/>
                 <w:sz w:val="32"/>
                 <w:szCs w:val="32"/>
-                <w:cs/>
-              </w:rPr>
-              <w:t>]/</w:t>
-            </w:r>
-            <w:proofErr w:type="spellStart"/>
-            <w:proofErr w:type="gramStart"/>
+              </w:rPr>
+              <w:t>UseCase</w:t>
+            </w:r>
             <w:r>
               <w:rPr>
                 <w:rFonts w:ascii="TH Sarabun New" w:hAnsi="TH Sarabun New" w:cs="TH Sarabun New"/>
                 <w:color w:val="FF0000"/>
                 <w:sz w:val="32"/>
                 <w:szCs w:val="32"/>
-              </w:rPr>
-              <w:t>UseCase</w:t>
-            </w:r>
-            <w:proofErr w:type="spellEnd"/>
+                <w:cs/>
+              </w:rPr>
+              <w:t>::</w:t>
+            </w:r>
             <w:r>
               <w:rPr>
                 <w:rFonts w:ascii="TH Sarabun New" w:hAnsi="TH Sarabun New" w:cs="TH Sarabun New"/>
                 <w:color w:val="FF0000"/>
                 <w:sz w:val="32"/>
                 <w:szCs w:val="32"/>
-                <w:cs/>
-              </w:rPr>
-              <w:t>::</w:t>
-            </w:r>
-            <w:proofErr w:type="gramEnd"/>
+              </w:rPr>
+              <w:t>UC24</w:t>
+            </w:r>
             <w:r>
               <w:rPr>
                 <w:rFonts w:ascii="TH Sarabun New" w:hAnsi="TH Sarabun New" w:cs="TH Sarabun New"/>
@@ -12812,7 +12297,7 @@
                 <w:sz w:val="32"/>
                 <w:szCs w:val="32"/>
               </w:rPr>
-              <w:t>UC24</w:t>
+              <w:t>0</w:t>
             </w:r>
             <w:r>
               <w:rPr>
@@ -12820,8 +12305,9 @@
                 <w:color w:val="FF0000"/>
                 <w:sz w:val="32"/>
                 <w:szCs w:val="32"/>
-              </w:rPr>
-              <w:t>0</w:t>
+                <w:cs/>
+              </w:rPr>
+              <w:t>/</w:t>
             </w:r>
             <w:r>
               <w:rPr>
@@ -12829,21 +12315,9 @@
                 <w:color w:val="FF0000"/>
                 <w:sz w:val="32"/>
                 <w:szCs w:val="32"/>
-                <w:cs/>
-              </w:rPr>
-              <w:t>/</w:t>
-            </w:r>
-            <w:proofErr w:type="spellStart"/>
-            <w:r>
-              <w:rPr>
-                <w:rFonts w:ascii="TH Sarabun New" w:hAnsi="TH Sarabun New" w:cs="TH Sarabun New"/>
-                <w:color w:val="FF0000"/>
-                <w:sz w:val="32"/>
-                <w:szCs w:val="32"/>
               </w:rPr>
               <w:t>pg</w:t>
             </w:r>
-            <w:proofErr w:type="spellEnd"/>
             <w:r>
               <w:rPr>
                 <w:rFonts w:ascii="TH Sarabun New" w:hAnsi="TH Sarabun New" w:cs="TH Sarabun New"/>
@@ -12871,7 +12345,6 @@
                 <w:szCs w:val="32"/>
               </w:rPr>
             </w:pPr>
-            <w:proofErr w:type="gramStart"/>
             <w:r>
               <w:rPr>
                 <w:rFonts w:ascii="TH Sarabun New" w:hAnsi="TH Sarabun New" w:cs="TH Sarabun New"/>
@@ -12889,7 +12362,6 @@
               </w:rPr>
               <w:t>::</w:t>
             </w:r>
-            <w:proofErr w:type="gramEnd"/>
           </w:p>
         </w:tc>
         <w:tc>
@@ -12932,7 +12404,6 @@
                 <w:szCs w:val="32"/>
               </w:rPr>
             </w:pPr>
-            <w:proofErr w:type="gramStart"/>
             <w:r>
               <w:rPr>
                 <w:rFonts w:ascii="TH Sarabun New" w:hAnsi="TH Sarabun New" w:cs="TH Sarabun New"/>
@@ -12950,7 +12421,6 @@
               </w:rPr>
               <w:t>::</w:t>
             </w:r>
-            <w:proofErr w:type="gramEnd"/>
           </w:p>
         </w:tc>
         <w:tc>
@@ -12991,7 +12461,6 @@
                 <w:szCs w:val="32"/>
               </w:rPr>
             </w:pPr>
-            <w:proofErr w:type="gramStart"/>
             <w:r>
               <w:rPr>
                 <w:rFonts w:ascii="TH Sarabun New" w:hAnsi="TH Sarabun New" w:cs="TH Sarabun New"/>
@@ -13009,7 +12478,6 @@
               </w:rPr>
               <w:t>::</w:t>
             </w:r>
-            <w:proofErr w:type="gramEnd"/>
           </w:p>
         </w:tc>
         <w:tc>
@@ -13174,7 +12642,6 @@
               </w:rPr>
               <w:t>-</w:t>
             </w:r>
-            <w:proofErr w:type="gramStart"/>
             <w:r>
               <w:rPr>
                 <w:rFonts w:ascii="TH Sarabun New" w:hAnsi="TH Sarabun New" w:cs="TH Sarabun New"/>
@@ -13192,7 +12659,6 @@
               </w:rPr>
               <w:t>::</w:t>
             </w:r>
-            <w:proofErr w:type="gramEnd"/>
           </w:p>
         </w:tc>
         <w:tc>
@@ -13262,16 +12728,7 @@
                 <w:sz w:val="32"/>
                 <w:szCs w:val="32"/>
               </w:rPr>
-              <w:t xml:space="preserve">Flow of </w:t>
-            </w:r>
-            <w:proofErr w:type="gramStart"/>
-            <w:r>
-              <w:rPr>
-                <w:rFonts w:ascii="TH Sarabun New" w:hAnsi="TH Sarabun New" w:cs="TH Sarabun New"/>
-                <w:sz w:val="32"/>
-                <w:szCs w:val="32"/>
-              </w:rPr>
-              <w:t>Events</w:t>
+              <w:t>Flow of Events</w:t>
             </w:r>
             <w:r>
               <w:rPr>
@@ -13282,7 +12739,6 @@
               </w:rPr>
               <w:t>::</w:t>
             </w:r>
-            <w:proofErr w:type="gramEnd"/>
           </w:p>
         </w:tc>
         <w:tc>
@@ -13373,12 +12829,11 @@
             <w:pPr>
               <w:pStyle w:val="NoSpacing"/>
               <w:rPr>
-                <w:rFonts w:ascii="TH Sarabun New" w:hAnsi="TH Sarabun New" w:cs="TH Sarabun New" w:hint="cs"/>
+                <w:rFonts w:ascii="TH Sarabun New" w:hAnsi="TH Sarabun New" w:cs="TH Sarabun New"/>
                 <w:b/>
                 <w:bCs/>
                 <w:sz w:val="32"/>
                 <w:szCs w:val="32"/>
-                <w:cs/>
               </w:rPr>
             </w:pPr>
             <w:r>
@@ -13423,6 +12878,16 @@
                 <w:cs/>
               </w:rPr>
               <w:t>“ลบ” สีส้มใบจอ</w:t>
+            </w:r>
+            <w:r>
+              <w:rPr>
+                <w:rFonts w:ascii="TH Sarabun New" w:hAnsi="TH Sarabun New" w:cs="Angsana New"/>
+                <w:b/>
+                <w:bCs/>
+                <w:sz w:val="32"/>
+                <w:szCs w:val="32"/>
+              </w:rPr>
+              <w:t>[A1][E1]</w:t>
             </w:r>
           </w:p>
           <w:p>
@@ -13584,16 +13049,7 @@
                 <w:sz w:val="32"/>
                 <w:szCs w:val="32"/>
               </w:rPr>
-              <w:t xml:space="preserve">Alternative of </w:t>
-            </w:r>
-            <w:proofErr w:type="gramStart"/>
-            <w:r>
-              <w:rPr>
-                <w:rFonts w:ascii="TH Sarabun New" w:hAnsi="TH Sarabun New" w:cs="TH Sarabun New"/>
-                <w:sz w:val="32"/>
-                <w:szCs w:val="32"/>
-              </w:rPr>
-              <w:t>Events</w:t>
+              <w:t>Alternative of Events</w:t>
             </w:r>
             <w:r>
               <w:rPr>
@@ -13604,7 +13060,6 @@
               </w:rPr>
               <w:t>::</w:t>
             </w:r>
-            <w:proofErr w:type="gramEnd"/>
           </w:p>
         </w:tc>
         <w:tc>
@@ -13616,7 +13071,36 @@
               <w:pStyle w:val="NoSpacing"/>
               <w:jc w:val="thaiDistribute"/>
               <w:rPr>
-                <w:rFonts w:ascii="TH Sarabun New" w:hAnsi="TH Sarabun New" w:cs="TH Sarabun New"/>
+                <w:rFonts w:ascii="TH Sarabun New" w:hAnsi="TH Sarabun New" w:cs="TH Sarabun New" w:hint="cs"/>
+                <w:sz w:val="32"/>
+                <w:szCs w:val="32"/>
+                <w:cs/>
+              </w:rPr>
+            </w:pPr>
+            <w:r>
+              <w:rPr>
+                <w:rFonts w:ascii="TH Sarabun New" w:hAnsi="TH Sarabun New" w:cs="TH Sarabun New"/>
+                <w:sz w:val="32"/>
+                <w:szCs w:val="32"/>
+              </w:rPr>
+              <w:t xml:space="preserve">[A1] </w:t>
+            </w:r>
+            <w:r>
+              <w:rPr>
+                <w:rFonts w:ascii="TH Sarabun New" w:hAnsi="TH Sarabun New" w:cs="TH Sarabun New" w:hint="cs"/>
+                <w:sz w:val="32"/>
+                <w:szCs w:val="32"/>
+                <w:cs/>
+              </w:rPr>
+              <w:t>พนักงานกดปุ่มยกเลิก กรณีที่ต้องการยกเลิกการทำรายการ</w:t>
+            </w:r>
+          </w:p>
+          <w:p>
+            <w:pPr>
+              <w:pStyle w:val="NoSpacing"/>
+              <w:jc w:val="thaiDistribute"/>
+              <w:rPr>
+                <w:rFonts w:ascii="TH Sarabun New" w:hAnsi="TH Sarabun New" w:cs="TH Sarabun New" w:hint="cs"/>
                 <w:sz w:val="32"/>
                 <w:szCs w:val="32"/>
                 <w:cs/>
@@ -13648,16 +13132,7 @@
                 <w:sz w:val="32"/>
                 <w:szCs w:val="32"/>
               </w:rPr>
-              <w:t xml:space="preserve">Exception Flow of </w:t>
-            </w:r>
-            <w:proofErr w:type="gramStart"/>
-            <w:r>
-              <w:rPr>
-                <w:rFonts w:ascii="TH Sarabun New" w:hAnsi="TH Sarabun New" w:cs="TH Sarabun New"/>
-                <w:sz w:val="32"/>
-                <w:szCs w:val="32"/>
-              </w:rPr>
-              <w:t>Events</w:t>
+              <w:t>Exception Flow of Events</w:t>
             </w:r>
             <w:r>
               <w:rPr>
@@ -13668,7 +13143,6 @@
               </w:rPr>
               <w:t>::</w:t>
             </w:r>
-            <w:proofErr w:type="gramEnd"/>
           </w:p>
         </w:tc>
         <w:tc>
@@ -13686,6 +13160,41 @@
                 <w:cs/>
               </w:rPr>
             </w:pPr>
+            <w:r>
+              <w:rPr>
+                <w:rFonts w:ascii="TH Sarabun New" w:hAnsi="TH Sarabun New" w:cs="TH Sarabun New"/>
+                <w:sz w:val="32"/>
+                <w:szCs w:val="32"/>
+              </w:rPr>
+              <w:t xml:space="preserve">[E1] </w:t>
+            </w:r>
+            <w:r>
+              <w:rPr>
+                <w:rFonts w:ascii="TH Sarabun New" w:hAnsi="TH Sarabun New" w:cs="TH Sarabun New" w:hint="cs"/>
+                <w:sz w:val="32"/>
+                <w:szCs w:val="32"/>
+                <w:cs/>
+              </w:rPr>
+              <w:t>กรณีที่พนักงานไม่ได้</w:t>
+            </w:r>
+            <w:r>
+              <w:rPr>
+                <w:rFonts w:ascii="TH Sarabun New" w:hAnsi="TH Sarabun New" w:cs="TH Sarabun New" w:hint="cs"/>
+                <w:sz w:val="32"/>
+                <w:szCs w:val="32"/>
+                <w:cs/>
+              </w:rPr>
+              <w:t>เลือกอาคาร</w:t>
+            </w:r>
+            <w:r>
+              <w:rPr>
+                <w:rFonts w:ascii="TH Sarabun New" w:hAnsi="TH Sarabun New" w:cs="TH Sarabun New" w:hint="cs"/>
+                <w:sz w:val="32"/>
+                <w:szCs w:val="32"/>
+                <w:cs/>
+              </w:rPr>
+              <w:t>ที่ต้องการลบ ระบบจะแสดงข้อความผิดพลาดและจะไม่อนุญาตให้ทำงานต่อไปได้</w:t>
+            </w:r>
           </w:p>
         </w:tc>
       </w:tr>
@@ -13712,16 +13221,7 @@
                 <w:sz w:val="32"/>
                 <w:szCs w:val="32"/>
               </w:rPr>
-              <w:t xml:space="preserve">UI </w:t>
-            </w:r>
-            <w:proofErr w:type="gramStart"/>
-            <w:r>
-              <w:rPr>
-                <w:rFonts w:ascii="TH Sarabun New" w:hAnsi="TH Sarabun New" w:cs="TH Sarabun New"/>
-                <w:sz w:val="32"/>
-                <w:szCs w:val="32"/>
-              </w:rPr>
-              <w:t>Xref</w:t>
+              <w:t>UI Xref</w:t>
             </w:r>
             <w:r>
               <w:rPr>
@@ -13732,7 +13232,6 @@
               </w:rPr>
               <w:t>::</w:t>
             </w:r>
-            <w:proofErr w:type="gramEnd"/>
           </w:p>
         </w:tc>
         <w:tc>
@@ -13749,6 +13248,15 @@
                 <w:cs/>
               </w:rPr>
             </w:pPr>
+            <w:r>
+              <w:rPr>
+                <w:rFonts w:ascii="TH Sarabun New" w:hAnsi="TH Sarabun New" w:cs="TH Sarabun New"/>
+                <w:color w:val="FF0000"/>
+                <w:sz w:val="32"/>
+                <w:szCs w:val="32"/>
+              </w:rPr>
+              <w:t>[RoomSoft System-SRS]/</w:t>
+            </w:r>
           </w:p>
         </w:tc>
       </w:tr>
@@ -13769,7 +13277,6 @@
                 <w:szCs w:val="32"/>
               </w:rPr>
             </w:pPr>
-            <w:proofErr w:type="gramStart"/>
             <w:r>
               <w:rPr>
                 <w:rFonts w:ascii="TH Sarabun New" w:hAnsi="TH Sarabun New" w:cs="TH Sarabun New"/>
@@ -13787,7 +13294,6 @@
               </w:rPr>
               <w:t>::</w:t>
             </w:r>
-            <w:proofErr w:type="gramEnd"/>
           </w:p>
         </w:tc>
         <w:tc>
@@ -13817,7 +13323,862 @@
         </w:tc>
       </w:tr>
     </w:tbl>
-    <w:p/>
+    <w:p>
+      <w:pPr>
+        <w:rPr>
+          <w:rFonts w:hint="cs"/>
+        </w:rPr>
+      </w:pPr>
+    </w:p>
+    <w:p>
+      <w:pPr>
+        <w:rPr>
+          <w:rFonts w:hint="cs"/>
+        </w:rPr>
+      </w:pPr>
+    </w:p>
+    <w:p>
+      <w:pPr>
+        <w:rPr>
+          <w:rFonts w:hint="cs"/>
+        </w:rPr>
+      </w:pPr>
+    </w:p>
+    <w:p>
+      <w:pPr>
+        <w:rPr>
+          <w:rFonts w:hint="cs"/>
+        </w:rPr>
+      </w:pPr>
+    </w:p>
+    <w:p>
+      <w:pPr>
+        <w:pStyle w:val="level2bullet"/>
+        <w:tabs>
+          <w:tab w:val="clear" w:pos="5760"/>
+          <w:tab w:val="left" w:pos="1520"/>
+        </w:tabs>
+        <w:ind w:left="1440" w:firstLine="0"/>
+        <w:rPr>
+          <w:rFonts w:ascii="TH Sarabun New" w:eastAsia="Calibri" w:hAnsi="TH Sarabun New" w:cs="TH Sarabun New"/>
+          <w:color w:val="auto"/>
+          <w:sz w:val="32"/>
+          <w:szCs w:val="32"/>
+          <w:lang w:bidi="th-TH"/>
+        </w:rPr>
+      </w:pPr>
+      <w:r>
+        <w:rPr>
+          <w:rFonts w:ascii="TH Sarabun New" w:hAnsi="TH Sarabun New" w:cs="TH Sarabun New" w:hint="cs"/>
+          <w:b/>
+          <w:color w:val="auto"/>
+          <w:sz w:val="32"/>
+          <w:szCs w:val="32"/>
+          <w:cs/>
+          <w:lang w:bidi="th-TH"/>
+        </w:rPr>
+        <w:t xml:space="preserve">2.3.1 </w:t>
+      </w:r>
+      <w:r>
+        <w:rPr>
+          <w:rFonts w:ascii="TH Sarabun New" w:hAnsi="TH Sarabun New" w:cs="Angsana New"/>
+          <w:b/>
+          <w:color w:val="auto"/>
+          <w:sz w:val="32"/>
+          <w:szCs w:val="32"/>
+          <w:cs/>
+          <w:lang w:bidi="th-TH"/>
+        </w:rPr>
+        <w:t>ระบบ</w:t>
+      </w:r>
+      <w:r>
+        <w:rPr>
+          <w:rFonts w:ascii="TH Sarabun New" w:hAnsi="TH Sarabun New" w:cs="Angsana New" w:hint="cs"/>
+          <w:b/>
+          <w:color w:val="auto"/>
+          <w:sz w:val="32"/>
+          <w:szCs w:val="32"/>
+          <w:cs/>
+          <w:lang w:bidi="th-TH"/>
+        </w:rPr>
+        <w:t>การจัดการข้อมูลลูกค้า</w:t>
+      </w:r>
+      <w:r>
+        <w:rPr>
+          <w:rFonts w:ascii="TH Sarabun New" w:hAnsi="TH Sarabun New" w:cs="TH Sarabun New"/>
+          <w:b/>
+          <w:bCs/>
+          <w:color w:val="auto"/>
+          <w:sz w:val="32"/>
+          <w:szCs w:val="32"/>
+          <w:cs/>
+          <w:lang w:bidi="th-TH"/>
+        </w:rPr>
+        <w:t>(</w:t>
+      </w:r>
+      <w:r>
+        <w:rPr>
+          <w:rFonts w:ascii="TH Sarabun New" w:hAnsi="TH Sarabun New" w:cs="TH Sarabun New"/>
+          <w:b/>
+          <w:color w:val="auto"/>
+          <w:sz w:val="32"/>
+          <w:szCs w:val="32"/>
+          <w:lang w:bidi="th-TH"/>
+        </w:rPr>
+        <w:t>Customer Management</w:t>
+      </w:r>
+      <w:r>
+        <w:rPr>
+          <w:rFonts w:ascii="TH Sarabun New" w:hAnsi="TH Sarabun New" w:cs="TH Sarabun New"/>
+          <w:b/>
+          <w:bCs/>
+          <w:color w:val="auto"/>
+          <w:sz w:val="32"/>
+          <w:szCs w:val="32"/>
+          <w:cs/>
+          <w:lang w:bidi="th-TH"/>
+        </w:rPr>
+        <w:t>)</w:t>
+      </w:r>
+    </w:p>
+    <w:p>
+      <w:pPr>
+        <w:pStyle w:val="level2bullet"/>
+        <w:tabs>
+          <w:tab w:val="clear" w:pos="5760"/>
+          <w:tab w:val="left" w:pos="1560"/>
+        </w:tabs>
+        <w:ind w:left="1560" w:firstLine="0"/>
+        <w:rPr>
+          <w:rFonts w:ascii="TH Sarabun New" w:eastAsia="Calibri" w:hAnsi="TH Sarabun New" w:cs="TH Sarabun New"/>
+          <w:color w:val="auto"/>
+          <w:sz w:val="32"/>
+          <w:szCs w:val="32"/>
+          <w:lang w:bidi="th-TH"/>
+        </w:rPr>
+      </w:pPr>
+      <w:r>
+        <w:rPr>
+          <w:rFonts w:ascii="TH Sarabun New" w:eastAsia="Calibri" w:hAnsi="TH Sarabun New" w:cs="Angsana New" w:hint="cs"/>
+          <w:color w:val="auto"/>
+          <w:sz w:val="32"/>
+          <w:szCs w:val="32"/>
+          <w:cs/>
+          <w:lang w:bidi="th-TH"/>
+        </w:rPr>
+        <w:t>ระบบนี้จัดทำขึ้นเพื่อให้พนักงานสามารถจัดการกับข้อมูลต่าง ๆ ของลูกค้าได้</w:t>
+      </w:r>
+    </w:p>
+    <w:tbl>
+      <w:tblPr>
+        <w:tblW w:w="7513" w:type="dxa"/>
+        <w:tblInd w:w="1809" w:type="dxa"/>
+        <w:tblBorders>
+          <w:top w:val="single" w:sz="4" w:space="0" w:color="9CC2E5"/>
+          <w:left w:val="single" w:sz="4" w:space="0" w:color="9CC2E5"/>
+          <w:bottom w:val="single" w:sz="4" w:space="0" w:color="9CC2E5"/>
+          <w:right w:val="single" w:sz="4" w:space="0" w:color="9CC2E5"/>
+          <w:insideH w:val="single" w:sz="4" w:space="0" w:color="9CC2E5"/>
+          <w:insideV w:val="single" w:sz="4" w:space="0" w:color="9CC2E5"/>
+        </w:tblBorders>
+        <w:tblLook w:val="04A0" w:firstRow="1" w:lastRow="0" w:firstColumn="1" w:lastColumn="0" w:noHBand="0" w:noVBand="1"/>
+      </w:tblPr>
+      <w:tblGrid>
+        <w:gridCol w:w="2769"/>
+        <w:gridCol w:w="4744"/>
+      </w:tblGrid>
+      <w:tr>
+        <w:tc>
+          <w:tcPr>
+            <w:tcW w:w="2552" w:type="dxa"/>
+            <w:tcBorders>
+              <w:top w:val="single" w:sz="4" w:space="0" w:color="5B9BD5"/>
+              <w:left w:val="single" w:sz="4" w:space="0" w:color="5B9BD5"/>
+              <w:bottom w:val="single" w:sz="4" w:space="0" w:color="5B9BD5"/>
+              <w:right w:val="nil"/>
+            </w:tcBorders>
+            <w:shd w:val="clear" w:color="auto" w:fill="5B9BD5"/>
+          </w:tcPr>
+          <w:p>
+            <w:pPr>
+              <w:pStyle w:val="level2bullet"/>
+              <w:tabs>
+                <w:tab w:val="clear" w:pos="5760"/>
+                <w:tab w:val="left" w:pos="1520"/>
+              </w:tabs>
+              <w:ind w:left="0" w:firstLine="0"/>
+              <w:rPr>
+                <w:rFonts w:ascii="TH Sarabun New" w:eastAsia="Calibri" w:hAnsi="TH Sarabun New" w:cs="TH Sarabun New"/>
+                <w:b/>
+                <w:bCs/>
+                <w:color w:val="auto"/>
+                <w:sz w:val="32"/>
+                <w:szCs w:val="32"/>
+                <w:lang w:bidi="th-TH"/>
+              </w:rPr>
+            </w:pPr>
+            <w:r>
+              <w:rPr>
+                <w:rFonts w:ascii="TH Sarabun New" w:eastAsia="Calibri" w:hAnsi="TH Sarabun New" w:cs="TH Sarabun New"/>
+                <w:b/>
+                <w:bCs/>
+                <w:color w:val="auto"/>
+                <w:sz w:val="32"/>
+                <w:szCs w:val="32"/>
+                <w:lang w:bidi="th-TH"/>
+              </w:rPr>
+              <w:t>Requirement ID</w:t>
+            </w:r>
+          </w:p>
+        </w:tc>
+        <w:tc>
+          <w:tcPr>
+            <w:tcW w:w="4961" w:type="dxa"/>
+            <w:tcBorders>
+              <w:top w:val="single" w:sz="4" w:space="0" w:color="5B9BD5"/>
+              <w:left w:val="nil"/>
+              <w:bottom w:val="single" w:sz="4" w:space="0" w:color="5B9BD5"/>
+              <w:right w:val="single" w:sz="4" w:space="0" w:color="5B9BD5"/>
+            </w:tcBorders>
+            <w:shd w:val="clear" w:color="auto" w:fill="5B9BD5"/>
+          </w:tcPr>
+          <w:p>
+            <w:pPr>
+              <w:pStyle w:val="level2bullet"/>
+              <w:tabs>
+                <w:tab w:val="clear" w:pos="5760"/>
+                <w:tab w:val="left" w:pos="1520"/>
+              </w:tabs>
+              <w:ind w:left="0" w:firstLine="0"/>
+              <w:rPr>
+                <w:rFonts w:ascii="TH Sarabun New" w:eastAsia="Calibri" w:hAnsi="TH Sarabun New" w:cs="TH Sarabun New"/>
+                <w:b/>
+                <w:bCs/>
+                <w:color w:val="auto"/>
+                <w:sz w:val="32"/>
+                <w:szCs w:val="32"/>
+                <w:lang w:bidi="th-TH"/>
+              </w:rPr>
+            </w:pPr>
+            <w:r>
+              <w:rPr>
+                <w:rFonts w:ascii="TH Sarabun New" w:eastAsia="Calibri" w:hAnsi="TH Sarabun New" w:cs="TH Sarabun New"/>
+                <w:b/>
+                <w:bCs/>
+                <w:color w:val="auto"/>
+                <w:sz w:val="32"/>
+                <w:szCs w:val="32"/>
+                <w:lang w:bidi="th-TH"/>
+              </w:rPr>
+              <w:t>Requirement s</w:t>
+            </w:r>
+          </w:p>
+        </w:tc>
+      </w:tr>
+      <w:tr>
+        <w:tc>
+          <w:tcPr>
+            <w:tcW w:w="2552" w:type="dxa"/>
+            <w:shd w:val="clear" w:color="auto" w:fill="DEEAF6"/>
+          </w:tcPr>
+          <w:p>
+            <w:pPr>
+              <w:pStyle w:val="level2bullet"/>
+              <w:tabs>
+                <w:tab w:val="clear" w:pos="5760"/>
+                <w:tab w:val="left" w:pos="1520"/>
+              </w:tabs>
+              <w:ind w:left="0" w:firstLine="0"/>
+              <w:rPr>
+                <w:rFonts w:ascii="TH Sarabun New" w:eastAsia="Calibri" w:hAnsi="TH Sarabun New" w:cs="TH Sarabun New"/>
+                <w:b/>
+                <w:bCs/>
+                <w:color w:val="auto"/>
+                <w:sz w:val="32"/>
+                <w:szCs w:val="32"/>
+                <w:lang w:bidi="th-TH"/>
+              </w:rPr>
+            </w:pPr>
+            <w:r>
+              <w:rPr>
+                <w:rFonts w:ascii="TH Sarabun New" w:eastAsia="Calibri" w:hAnsi="TH Sarabun New" w:cs="TH Sarabun New"/>
+                <w:b/>
+                <w:bCs/>
+                <w:color w:val="auto"/>
+                <w:sz w:val="32"/>
+                <w:szCs w:val="32"/>
+                <w:lang w:bidi="th-TH"/>
+              </w:rPr>
+              <w:t>CM</w:t>
+            </w:r>
+            <w:r>
+              <w:rPr>
+                <w:rFonts w:ascii="TH Sarabun New" w:eastAsia="Calibri" w:hAnsi="TH Sarabun New" w:cs="TH Sarabun New"/>
+                <w:b/>
+                <w:bCs/>
+                <w:color w:val="auto"/>
+                <w:sz w:val="32"/>
+                <w:szCs w:val="32"/>
+                <w:cs/>
+                <w:lang w:bidi="th-TH"/>
+              </w:rPr>
+              <w:t>-</w:t>
+            </w:r>
+            <w:r>
+              <w:rPr>
+                <w:rFonts w:ascii="TH Sarabun New" w:eastAsia="Calibri" w:hAnsi="TH Sarabun New" w:cs="TH Sarabun New"/>
+                <w:b/>
+                <w:bCs/>
+                <w:color w:val="auto"/>
+                <w:sz w:val="32"/>
+                <w:szCs w:val="32"/>
+                <w:lang w:bidi="th-TH"/>
+              </w:rPr>
+              <w:t>REQ</w:t>
+            </w:r>
+            <w:r>
+              <w:rPr>
+                <w:rFonts w:ascii="TH Sarabun New" w:eastAsia="Calibri" w:hAnsi="TH Sarabun New" w:cs="TH Sarabun New"/>
+                <w:b/>
+                <w:bCs/>
+                <w:color w:val="auto"/>
+                <w:sz w:val="32"/>
+                <w:szCs w:val="32"/>
+                <w:cs/>
+                <w:lang w:bidi="th-TH"/>
+              </w:rPr>
+              <w:t>-</w:t>
+            </w:r>
+            <w:r>
+              <w:rPr>
+                <w:rFonts w:ascii="TH Sarabun New" w:eastAsia="Calibri" w:hAnsi="TH Sarabun New" w:cs="TH Sarabun New"/>
+                <w:b/>
+                <w:bCs/>
+                <w:color w:val="auto"/>
+                <w:sz w:val="32"/>
+                <w:szCs w:val="32"/>
+                <w:lang w:bidi="th-TH"/>
+              </w:rPr>
+              <w:t>210</w:t>
+            </w:r>
+          </w:p>
+        </w:tc>
+        <w:tc>
+          <w:tcPr>
+            <w:tcW w:w="4961" w:type="dxa"/>
+            <w:shd w:val="clear" w:color="auto" w:fill="DEEAF6"/>
+          </w:tcPr>
+          <w:p>
+            <w:pPr>
+              <w:pStyle w:val="level2bullet"/>
+              <w:tabs>
+                <w:tab w:val="clear" w:pos="5760"/>
+                <w:tab w:val="left" w:pos="1520"/>
+              </w:tabs>
+              <w:ind w:left="0" w:firstLine="0"/>
+              <w:rPr>
+                <w:rFonts w:ascii="TH Sarabun New" w:eastAsia="Calibri" w:hAnsi="TH Sarabun New" w:cs="TH Sarabun New"/>
+                <w:color w:val="auto"/>
+                <w:sz w:val="32"/>
+                <w:szCs w:val="32"/>
+                <w:cs/>
+                <w:lang w:bidi="th-TH"/>
+              </w:rPr>
+            </w:pPr>
+            <w:r>
+              <w:rPr>
+                <w:rFonts w:ascii="TH Sarabun New" w:eastAsia="Calibri" w:hAnsi="TH Sarabun New" w:cs="Angsana New" w:hint="cs"/>
+                <w:color w:val="auto"/>
+                <w:sz w:val="32"/>
+                <w:szCs w:val="32"/>
+                <w:cs/>
+                <w:lang w:bidi="th-TH"/>
+              </w:rPr>
+              <w:t>พนักงานสามารถเพิ่ม</w:t>
+            </w:r>
+            <w:r>
+              <w:rPr>
+                <w:rFonts w:ascii="TH Sarabun New" w:eastAsia="Calibri" w:hAnsi="TH Sarabun New" w:cs="Angsana New" w:hint="cs"/>
+                <w:color w:val="auto"/>
+                <w:sz w:val="32"/>
+                <w:szCs w:val="32"/>
+                <w:cs/>
+                <w:lang w:bidi="th-TH"/>
+              </w:rPr>
+              <w:t>ห้องได้</w:t>
+            </w:r>
+          </w:p>
+        </w:tc>
+      </w:tr>
+      <w:tr>
+        <w:tc>
+          <w:tcPr>
+            <w:tcW w:w="2552" w:type="dxa"/>
+            <w:shd w:val="clear" w:color="auto" w:fill="auto"/>
+          </w:tcPr>
+          <w:p>
+            <w:pPr>
+              <w:pStyle w:val="level2bullet"/>
+              <w:tabs>
+                <w:tab w:val="clear" w:pos="5760"/>
+                <w:tab w:val="left" w:pos="1520"/>
+              </w:tabs>
+              <w:ind w:left="0" w:firstLine="0"/>
+              <w:rPr>
+                <w:rFonts w:ascii="TH Sarabun New" w:eastAsia="Calibri" w:hAnsi="TH Sarabun New" w:cs="TH Sarabun New"/>
+                <w:b/>
+                <w:bCs/>
+                <w:color w:val="auto"/>
+                <w:sz w:val="32"/>
+                <w:szCs w:val="32"/>
+                <w:lang w:bidi="th-TH"/>
+              </w:rPr>
+            </w:pPr>
+            <w:r>
+              <w:rPr>
+                <w:rFonts w:ascii="TH Sarabun New" w:eastAsia="Calibri" w:hAnsi="TH Sarabun New" w:cs="TH Sarabun New"/>
+                <w:b/>
+                <w:bCs/>
+                <w:color w:val="auto"/>
+                <w:sz w:val="32"/>
+                <w:szCs w:val="32"/>
+                <w:lang w:bidi="th-TH"/>
+              </w:rPr>
+              <w:t>CM</w:t>
+            </w:r>
+            <w:r>
+              <w:rPr>
+                <w:rFonts w:ascii="TH Sarabun New" w:eastAsia="Calibri" w:hAnsi="TH Sarabun New" w:cs="TH Sarabun New"/>
+                <w:b/>
+                <w:bCs/>
+                <w:color w:val="auto"/>
+                <w:sz w:val="32"/>
+                <w:szCs w:val="32"/>
+                <w:cs/>
+                <w:lang w:bidi="th-TH"/>
+              </w:rPr>
+              <w:t>-</w:t>
+            </w:r>
+            <w:r>
+              <w:rPr>
+                <w:rFonts w:ascii="TH Sarabun New" w:eastAsia="Calibri" w:hAnsi="TH Sarabun New" w:cs="TH Sarabun New"/>
+                <w:b/>
+                <w:bCs/>
+                <w:color w:val="auto"/>
+                <w:sz w:val="32"/>
+                <w:szCs w:val="32"/>
+                <w:lang w:bidi="th-TH"/>
+              </w:rPr>
+              <w:t>REQ</w:t>
+            </w:r>
+            <w:r>
+              <w:rPr>
+                <w:rFonts w:ascii="TH Sarabun New" w:eastAsia="Calibri" w:hAnsi="TH Sarabun New" w:cs="TH Sarabun New"/>
+                <w:b/>
+                <w:bCs/>
+                <w:color w:val="auto"/>
+                <w:sz w:val="32"/>
+                <w:szCs w:val="32"/>
+                <w:cs/>
+                <w:lang w:bidi="th-TH"/>
+              </w:rPr>
+              <w:t>-</w:t>
+            </w:r>
+            <w:r>
+              <w:rPr>
+                <w:rFonts w:ascii="TH Sarabun New" w:eastAsia="Calibri" w:hAnsi="TH Sarabun New" w:cs="TH Sarabun New"/>
+                <w:b/>
+                <w:bCs/>
+                <w:color w:val="auto"/>
+                <w:sz w:val="32"/>
+                <w:szCs w:val="32"/>
+                <w:lang w:bidi="th-TH"/>
+              </w:rPr>
+              <w:t>220</w:t>
+            </w:r>
+          </w:p>
+        </w:tc>
+        <w:tc>
+          <w:tcPr>
+            <w:tcW w:w="4961" w:type="dxa"/>
+            <w:shd w:val="clear" w:color="auto" w:fill="auto"/>
+          </w:tcPr>
+          <w:p>
+            <w:pPr>
+              <w:pStyle w:val="level2bullet"/>
+              <w:tabs>
+                <w:tab w:val="clear" w:pos="5760"/>
+                <w:tab w:val="left" w:pos="1520"/>
+              </w:tabs>
+              <w:ind w:left="0" w:firstLine="0"/>
+              <w:rPr>
+                <w:rFonts w:ascii="TH Sarabun New" w:eastAsia="Calibri" w:hAnsi="TH Sarabun New" w:cs="TH Sarabun New"/>
+                <w:color w:val="auto"/>
+                <w:sz w:val="32"/>
+                <w:szCs w:val="32"/>
+                <w:lang w:bidi="th-TH"/>
+              </w:rPr>
+            </w:pPr>
+            <w:r>
+              <w:rPr>
+                <w:rFonts w:ascii="TH Sarabun New" w:eastAsia="Calibri" w:hAnsi="TH Sarabun New" w:cs="Angsana New" w:hint="cs"/>
+                <w:color w:val="auto"/>
+                <w:sz w:val="32"/>
+                <w:szCs w:val="32"/>
+                <w:cs/>
+                <w:lang w:bidi="th-TH"/>
+              </w:rPr>
+              <w:t>พนักงานสามารถ</w:t>
+            </w:r>
+            <w:r>
+              <w:rPr>
+                <w:rFonts w:ascii="TH Sarabun New" w:eastAsia="Calibri" w:hAnsi="TH Sarabun New" w:cs="Angsana New" w:hint="cs"/>
+                <w:color w:val="auto"/>
+                <w:sz w:val="32"/>
+                <w:szCs w:val="32"/>
+                <w:cs/>
+                <w:lang w:bidi="th-TH"/>
+              </w:rPr>
+              <w:t>เพิ่มอาคารได้</w:t>
+            </w:r>
+          </w:p>
+        </w:tc>
+      </w:tr>
+      <w:tr>
+        <w:tc>
+          <w:tcPr>
+            <w:tcW w:w="2552" w:type="dxa"/>
+            <w:shd w:val="clear" w:color="auto" w:fill="DEEAF6"/>
+          </w:tcPr>
+          <w:p>
+            <w:pPr>
+              <w:pStyle w:val="level2bullet"/>
+              <w:tabs>
+                <w:tab w:val="clear" w:pos="5760"/>
+                <w:tab w:val="left" w:pos="1520"/>
+              </w:tabs>
+              <w:ind w:left="0" w:firstLine="0"/>
+              <w:rPr>
+                <w:rFonts w:ascii="TH Sarabun New" w:eastAsia="Calibri" w:hAnsi="TH Sarabun New" w:cs="TH Sarabun New"/>
+                <w:b/>
+                <w:bCs/>
+                <w:color w:val="auto"/>
+                <w:sz w:val="32"/>
+                <w:szCs w:val="32"/>
+                <w:lang w:bidi="th-TH"/>
+              </w:rPr>
+            </w:pPr>
+            <w:r>
+              <w:rPr>
+                <w:rFonts w:ascii="TH Sarabun New" w:eastAsia="Calibri" w:hAnsi="TH Sarabun New" w:cs="TH Sarabun New"/>
+                <w:b/>
+                <w:bCs/>
+                <w:color w:val="auto"/>
+                <w:sz w:val="32"/>
+                <w:szCs w:val="32"/>
+                <w:lang w:bidi="th-TH"/>
+              </w:rPr>
+              <w:t>CM</w:t>
+            </w:r>
+            <w:r>
+              <w:rPr>
+                <w:rFonts w:ascii="TH Sarabun New" w:eastAsia="Calibri" w:hAnsi="TH Sarabun New" w:cs="TH Sarabun New"/>
+                <w:b/>
+                <w:bCs/>
+                <w:color w:val="auto"/>
+                <w:sz w:val="32"/>
+                <w:szCs w:val="32"/>
+                <w:cs/>
+                <w:lang w:bidi="th-TH"/>
+              </w:rPr>
+              <w:t>-</w:t>
+            </w:r>
+            <w:r>
+              <w:rPr>
+                <w:rFonts w:ascii="TH Sarabun New" w:eastAsia="Calibri" w:hAnsi="TH Sarabun New" w:cs="TH Sarabun New"/>
+                <w:b/>
+                <w:bCs/>
+                <w:color w:val="auto"/>
+                <w:sz w:val="32"/>
+                <w:szCs w:val="32"/>
+                <w:lang w:bidi="th-TH"/>
+              </w:rPr>
+              <w:t>REQ</w:t>
+            </w:r>
+            <w:r>
+              <w:rPr>
+                <w:rFonts w:ascii="TH Sarabun New" w:eastAsia="Calibri" w:hAnsi="TH Sarabun New" w:cs="TH Sarabun New"/>
+                <w:b/>
+                <w:bCs/>
+                <w:color w:val="auto"/>
+                <w:sz w:val="32"/>
+                <w:szCs w:val="32"/>
+                <w:cs/>
+                <w:lang w:bidi="th-TH"/>
+              </w:rPr>
+              <w:t>-</w:t>
+            </w:r>
+            <w:r>
+              <w:rPr>
+                <w:rFonts w:ascii="TH Sarabun New" w:eastAsia="Calibri" w:hAnsi="TH Sarabun New" w:cs="TH Sarabun New"/>
+                <w:b/>
+                <w:bCs/>
+                <w:color w:val="auto"/>
+                <w:sz w:val="32"/>
+                <w:szCs w:val="32"/>
+                <w:lang w:bidi="th-TH"/>
+              </w:rPr>
+              <w:t>230</w:t>
+            </w:r>
+          </w:p>
+        </w:tc>
+        <w:tc>
+          <w:tcPr>
+            <w:tcW w:w="4961" w:type="dxa"/>
+            <w:shd w:val="clear" w:color="auto" w:fill="DEEAF6"/>
+          </w:tcPr>
+          <w:p>
+            <w:pPr>
+              <w:pStyle w:val="level2bullet"/>
+              <w:tabs>
+                <w:tab w:val="clear" w:pos="5760"/>
+                <w:tab w:val="left" w:pos="1520"/>
+              </w:tabs>
+              <w:ind w:left="0" w:firstLine="0"/>
+              <w:rPr>
+                <w:rFonts w:ascii="TH Sarabun New" w:eastAsia="Calibri" w:hAnsi="TH Sarabun New" w:cs="TH Sarabun New" w:hint="cs"/>
+                <w:color w:val="auto"/>
+                <w:sz w:val="32"/>
+                <w:szCs w:val="32"/>
+                <w:cs/>
+                <w:lang w:bidi="th-TH"/>
+              </w:rPr>
+            </w:pPr>
+            <w:r>
+              <w:rPr>
+                <w:rFonts w:ascii="TH Sarabun New" w:eastAsia="Calibri" w:hAnsi="TH Sarabun New" w:cs="Angsana New" w:hint="cs"/>
+                <w:color w:val="auto"/>
+                <w:sz w:val="32"/>
+                <w:szCs w:val="32"/>
+                <w:cs/>
+                <w:lang w:bidi="th-TH"/>
+              </w:rPr>
+              <w:t>พนักงานสามารถลบ</w:t>
+            </w:r>
+            <w:r>
+              <w:rPr>
+                <w:rFonts w:ascii="TH Sarabun New" w:eastAsia="Calibri" w:hAnsi="TH Sarabun New" w:cs="Angsana New" w:hint="cs"/>
+                <w:color w:val="auto"/>
+                <w:sz w:val="32"/>
+                <w:szCs w:val="32"/>
+                <w:cs/>
+                <w:lang w:bidi="th-TH"/>
+              </w:rPr>
+              <w:t>ห้องได้</w:t>
+            </w:r>
+          </w:p>
+        </w:tc>
+      </w:tr>
+      <w:tr>
+        <w:tc>
+          <w:tcPr>
+            <w:tcW w:w="2552" w:type="dxa"/>
+            <w:shd w:val="clear" w:color="auto" w:fill="auto"/>
+          </w:tcPr>
+          <w:p>
+            <w:pPr>
+              <w:pStyle w:val="level2bullet"/>
+              <w:tabs>
+                <w:tab w:val="clear" w:pos="5760"/>
+                <w:tab w:val="left" w:pos="1520"/>
+              </w:tabs>
+              <w:ind w:left="0" w:firstLine="0"/>
+              <w:rPr>
+                <w:rFonts w:ascii="TH Sarabun New" w:eastAsia="Calibri" w:hAnsi="TH Sarabun New" w:cs="TH Sarabun New"/>
+                <w:b/>
+                <w:bCs/>
+                <w:color w:val="auto"/>
+                <w:sz w:val="32"/>
+                <w:szCs w:val="32"/>
+                <w:lang w:bidi="th-TH"/>
+              </w:rPr>
+            </w:pPr>
+            <w:r>
+              <w:rPr>
+                <w:rFonts w:ascii="TH Sarabun New" w:eastAsia="Calibri" w:hAnsi="TH Sarabun New" w:cs="TH Sarabun New"/>
+                <w:b/>
+                <w:bCs/>
+                <w:color w:val="auto"/>
+                <w:sz w:val="32"/>
+                <w:szCs w:val="32"/>
+                <w:lang w:bidi="th-TH"/>
+              </w:rPr>
+              <w:t>CM</w:t>
+            </w:r>
+            <w:r>
+              <w:rPr>
+                <w:rFonts w:ascii="TH Sarabun New" w:eastAsia="Calibri" w:hAnsi="TH Sarabun New" w:cs="TH Sarabun New"/>
+                <w:b/>
+                <w:bCs/>
+                <w:color w:val="auto"/>
+                <w:sz w:val="32"/>
+                <w:szCs w:val="32"/>
+                <w:cs/>
+                <w:lang w:bidi="th-TH"/>
+              </w:rPr>
+              <w:t>-</w:t>
+            </w:r>
+            <w:r>
+              <w:rPr>
+                <w:rFonts w:ascii="TH Sarabun New" w:eastAsia="Calibri" w:hAnsi="TH Sarabun New" w:cs="TH Sarabun New"/>
+                <w:b/>
+                <w:bCs/>
+                <w:color w:val="auto"/>
+                <w:sz w:val="32"/>
+                <w:szCs w:val="32"/>
+                <w:lang w:bidi="th-TH"/>
+              </w:rPr>
+              <w:t>REQ</w:t>
+            </w:r>
+            <w:r>
+              <w:rPr>
+                <w:rFonts w:ascii="TH Sarabun New" w:eastAsia="Calibri" w:hAnsi="TH Sarabun New" w:cs="TH Sarabun New"/>
+                <w:b/>
+                <w:bCs/>
+                <w:color w:val="auto"/>
+                <w:sz w:val="32"/>
+                <w:szCs w:val="32"/>
+                <w:cs/>
+                <w:lang w:bidi="th-TH"/>
+              </w:rPr>
+              <w:t>-</w:t>
+            </w:r>
+            <w:r>
+              <w:rPr>
+                <w:rFonts w:ascii="TH Sarabun New" w:eastAsia="Calibri" w:hAnsi="TH Sarabun New" w:cs="TH Sarabun New"/>
+                <w:b/>
+                <w:bCs/>
+                <w:color w:val="auto"/>
+                <w:sz w:val="32"/>
+                <w:szCs w:val="32"/>
+                <w:lang w:bidi="th-TH"/>
+              </w:rPr>
+              <w:t>240</w:t>
+            </w:r>
+          </w:p>
+        </w:tc>
+        <w:tc>
+          <w:tcPr>
+            <w:tcW w:w="4961" w:type="dxa"/>
+            <w:shd w:val="clear" w:color="auto" w:fill="auto"/>
+          </w:tcPr>
+          <w:p>
+            <w:pPr>
+              <w:pStyle w:val="level2bullet"/>
+              <w:tabs>
+                <w:tab w:val="clear" w:pos="5760"/>
+                <w:tab w:val="left" w:pos="1520"/>
+              </w:tabs>
+              <w:ind w:left="0" w:firstLine="0"/>
+              <w:rPr>
+                <w:rFonts w:ascii="TH Sarabun New" w:eastAsia="Calibri" w:hAnsi="TH Sarabun New" w:cs="TH Sarabun New"/>
+                <w:color w:val="auto"/>
+                <w:sz w:val="32"/>
+                <w:szCs w:val="32"/>
+                <w:lang w:bidi="th-TH"/>
+              </w:rPr>
+            </w:pPr>
+            <w:r>
+              <w:rPr>
+                <w:rFonts w:ascii="TH Sarabun New" w:eastAsia="Calibri" w:hAnsi="TH Sarabun New" w:cs="Angsana New" w:hint="cs"/>
+                <w:color w:val="auto"/>
+                <w:sz w:val="32"/>
+                <w:szCs w:val="32"/>
+                <w:cs/>
+                <w:lang w:bidi="th-TH"/>
+              </w:rPr>
+              <w:t>พนักงานสามารถ</w:t>
+            </w:r>
+            <w:r>
+              <w:rPr>
+                <w:rFonts w:ascii="TH Sarabun New" w:eastAsia="Calibri" w:hAnsi="TH Sarabun New" w:cs="Angsana New" w:hint="cs"/>
+                <w:color w:val="auto"/>
+                <w:sz w:val="32"/>
+                <w:szCs w:val="32"/>
+                <w:cs/>
+                <w:lang w:bidi="th-TH"/>
+              </w:rPr>
+              <w:t>ลบอาคารได้</w:t>
+            </w:r>
+            <w:bookmarkStart w:id="4" w:name="_GoBack"/>
+            <w:bookmarkEnd w:id="4"/>
+          </w:p>
+        </w:tc>
+      </w:tr>
+    </w:tbl>
+    <w:p>
+      <w:pPr>
+        <w:rPr>
+          <w:rFonts w:hint="cs"/>
+        </w:rPr>
+      </w:pPr>
+    </w:p>
+    <w:p>
+      <w:pPr>
+        <w:rPr>
+          <w:rFonts w:hint="cs"/>
+        </w:rPr>
+      </w:pPr>
+    </w:p>
+    <w:p>
+      <w:pPr>
+        <w:rPr>
+          <w:rFonts w:hint="cs"/>
+        </w:rPr>
+      </w:pPr>
+    </w:p>
+    <w:p>
+      <w:pPr>
+        <w:rPr>
+          <w:rFonts w:hint="cs"/>
+        </w:rPr>
+      </w:pPr>
+    </w:p>
+    <w:p>
+      <w:pPr>
+        <w:rPr>
+          <w:rFonts w:hint="cs"/>
+        </w:rPr>
+      </w:pPr>
+    </w:p>
+    <w:p>
+      <w:pPr>
+        <w:rPr>
+          <w:rFonts w:hint="cs"/>
+        </w:rPr>
+      </w:pPr>
+    </w:p>
+    <w:p>
+      <w:pPr>
+        <w:rPr>
+          <w:rFonts w:hint="cs"/>
+        </w:rPr>
+      </w:pPr>
+    </w:p>
+    <w:p>
+      <w:pPr>
+        <w:rPr>
+          <w:rFonts w:hint="cs"/>
+        </w:rPr>
+      </w:pPr>
+    </w:p>
+    <w:p>
+      <w:pPr>
+        <w:rPr>
+          <w:rFonts w:hint="cs"/>
+        </w:rPr>
+      </w:pPr>
+    </w:p>
     <w:sectPr>
       <w:pgSz w:w="11900" w:h="16840"/>
       <w:pgMar w:top="1440" w:right="1440" w:bottom="1440" w:left="1440" w:header="708" w:footer="708" w:gutter="0"/>
@@ -14707,6 +15068,25 @@
       <w:szCs w:val="40"/>
     </w:rPr>
   </w:style>
+  <w:style w:type="paragraph" w:customStyle="1" w:styleId="level2bullet">
+    <w:name w:val="level 2 bullet"/>
+    <w:basedOn w:val="Normal"/>
+    <w:rsid w:val="002854B3"/>
+    <w:pPr>
+      <w:tabs>
+        <w:tab w:val="left" w:pos="720"/>
+        <w:tab w:val="left" w:pos="5760"/>
+      </w:tabs>
+      <w:ind w:left="576" w:right="720" w:hanging="288"/>
+    </w:pPr>
+    <w:rPr>
+      <w:rFonts w:ascii="Times New Roman" w:eastAsia="Times New Roman" w:hAnsi="Times New Roman" w:cs="Times New Roman"/>
+      <w:color w:val="000000"/>
+      <w:sz w:val="24"/>
+      <w:szCs w:val="20"/>
+      <w:lang w:bidi="ar-SA"/>
+    </w:rPr>
+  </w:style>
 </w:styles>
 </file>
 

</xml_diff>